<commit_message>
hieight fix and paper edits
</commit_message>
<xml_diff>
--- a/GIAW transect data sheet draft.docx
+++ b/GIAW transect data sheet draft.docx
@@ -221,7 +221,7 @@
       </w:tr>
       <w:tr xmlns:wp14="http://schemas.microsoft.com/office/word/2010/wordml" wp14:textId="77777777">
         <w:trPr>
-          <w:trHeight w:val="1726"/>
+          <w:trHeight w:val="1502"/>
         </w:trPr>
         <w:tc>
           <w:tcPr>
@@ -478,7 +478,7 @@
       </w:tr>
       <w:tr xmlns:wp14="http://schemas.microsoft.com/office/word/2010/wordml" wp14:textId="77777777">
         <w:trPr>
-          <w:trHeight w:val="1726"/>
+          <w:trHeight w:val="1502"/>
         </w:trPr>
         <w:tc>
           <w:tcPr>
@@ -733,7 +733,7 @@
       </w:tr>
       <w:tr xmlns:wp14="http://schemas.microsoft.com/office/word/2010/wordml" wp14:textId="77777777">
         <w:trPr>
-          <w:trHeight w:val="1726"/>
+          <w:trHeight w:val="1502"/>
         </w:trPr>
         <w:tc>
           <w:tcPr>
@@ -988,7 +988,7 @@
       </w:tr>
       <w:tr xmlns:wp14="http://schemas.microsoft.com/office/word/2010/wordml" wp14:textId="77777777">
         <w:trPr>
-          <w:trHeight w:val="1726"/>
+          <w:trHeight w:val="1502"/>
         </w:trPr>
         <w:tc>
           <w:tcPr>
@@ -1243,7 +1243,7 @@
       </w:tr>
       <w:tr xmlns:wp14="http://schemas.microsoft.com/office/word/2010/wordml" wp14:textId="77777777">
         <w:trPr>
-          <w:trHeight w:val="1726"/>
+          <w:trHeight w:val="1502"/>
         </w:trPr>
         <w:tc>
           <w:tcPr>
@@ -1498,7 +1498,7 @@
       </w:tr>
       <w:tr xmlns:wp14="http://schemas.microsoft.com/office/word/2010/wordml" wp14:textId="77777777">
         <w:trPr>
-          <w:trHeight w:val="1726"/>
+          <w:trHeight w:val="1502"/>
         </w:trPr>
         <w:tc>
           <w:tcPr>
@@ -1753,7 +1753,7 @@
       </w:tr>
       <w:tr xmlns:wp14="http://schemas.microsoft.com/office/word/2010/wordml" wp14:textId="77777777">
         <w:trPr>
-          <w:trHeight w:val="1726"/>
+          <w:trHeight w:val="1502"/>
         </w:trPr>
         <w:tc>
           <w:tcPr>
@@ -2008,7 +2008,7 @@
       </w:tr>
       <w:tr xmlns:wp14="http://schemas.microsoft.com/office/word/2010/wordml" wp14:textId="77777777">
         <w:trPr>
-          <w:trHeight w:val="1726"/>
+          <w:trHeight w:val="1502"/>
         </w:trPr>
         <w:tc>
           <w:tcPr>
@@ -3204,7 +3204,7 @@
       </w:tr>
       <w:tr>
         <w:trPr>
-          <w:trHeight w:val="863"/>
+          <w:trHeight w:val="855"/>
         </w:trPr>
         <w:tc>
           <w:tcPr>
@@ -3223,7 +3223,6 @@
           <w:tcPr>
             <w:tcW w:w="525" w:type="dxa"/>
             <w:vMerge/>
-            <w:shd w:val="clear" w:color="auto" w:fill="auto"/>
             <w:tcMar>
               <w:top w:w="100" w:type="dxa"/>
               <w:left w:w="100" w:type="dxa"/>
@@ -3237,7 +3236,6 @@
           <w:tcPr>
             <w:tcW w:w="3360" w:type="dxa"/>
             <w:vMerge/>
-            <w:shd w:val="clear" w:color="auto" w:fill="auto"/>
             <w:tcMar>
               <w:top w:w="100" w:type="dxa"/>
               <w:left w:w="100" w:type="dxa"/>
@@ -3430,7 +3428,6 @@
             <w:tcW w:w="4995" w:type="dxa"/>
             <w:gridSpan w:val="3"/>
             <w:vMerge/>
-            <w:shd w:val="clear" w:color="auto" w:fill="auto"/>
             <w:tcMar>
               <w:top w:w="100" w:type="dxa"/>
               <w:left w:w="100" w:type="dxa"/>

</xml_diff>

<commit_message>
submission and sept 2024 transects
</commit_message>
<xml_diff>
--- a/GIAW transect data sheet draft.docx
+++ b/GIAW transect data sheet draft.docx
@@ -247,16 +247,7 @@
                 <w:sz w:val="18"/>
                 <w:szCs w:val="18"/>
               </w:rPr>
-              <w:t>Kelp reproduction timed search</w:t>
-            </w:r>
-            <w:r>
-              <w:rPr>
-                <w:b/>
-                <w:bCs/>
-                <w:sz w:val="18"/>
-                <w:szCs w:val="18"/>
-              </w:rPr>
-              <w:t xml:space="preserve"> </w:t>
+              <w:t xml:space="preserve">Kelp reproduction timed search </w:t>
             </w:r>
             <w:r>
               <w:rPr>
@@ -329,21 +320,7 @@
                 <w:sz w:val="18"/>
                 <w:szCs w:val="18"/>
               </w:rPr>
-              <w:t xml:space="preserve"> </w:t>
-            </w:r>
-            <w:r>
-              <w:rPr>
-                <w:sz w:val="18"/>
-                <w:szCs w:val="18"/>
-              </w:rPr>
-              <w:t>_______</w:t>
-            </w:r>
-            <w:r>
-              <w:rPr>
-                <w:sz w:val="18"/>
-                <w:szCs w:val="18"/>
-              </w:rPr>
-              <w:t>_</w:t>
+              <w:t xml:space="preserve"> ________</w:t>
             </w:r>
           </w:p>
           <w:p>
@@ -367,14 +344,7 @@
                 <w:sz w:val="18"/>
                 <w:szCs w:val="18"/>
               </w:rPr>
-              <w:t>_______</w:t>
-            </w:r>
-            <w:r>
-              <w:rPr>
-                <w:sz w:val="18"/>
-                <w:szCs w:val="18"/>
-              </w:rPr>
-              <w:t>____</w:t>
+              <w:t>___________</w:t>
             </w:r>
           </w:p>
           <w:p>
@@ -398,14 +368,7 @@
                 <w:sz w:val="18"/>
                 <w:szCs w:val="18"/>
               </w:rPr>
-              <w:t xml:space="preserve"> </w:t>
-            </w:r>
-            <w:r>
-              <w:rPr>
-                <w:sz w:val="18"/>
-                <w:szCs w:val="18"/>
-              </w:rPr>
-              <w:t>_______</w:t>
+              <w:t xml:space="preserve"> _______</w:t>
             </w:r>
           </w:p>
           <w:p>
@@ -519,13 +482,17 @@
               <w:widowControl w:val="0"/>
               <w:spacing w:line="240" w:lineRule="auto"/>
               <w:rPr>
-                <w:sz w:val="18"/>
-                <w:szCs w:val="18"/>
-              </w:rPr>
-            </w:pPr>
-            <w:proofErr w:type="gramStart"/>
-            <w:r>
-              <w:rPr>
+                <w:b/>
+                <w:bCs/>
+                <w:sz w:val="18"/>
+                <w:szCs w:val="18"/>
+              </w:rPr>
+            </w:pPr>
+            <w:proofErr w:type="gramStart"/>
+            <w:r>
+              <w:rPr>
+                <w:b/>
+                <w:bCs/>
                 <w:sz w:val="18"/>
                 <w:szCs w:val="18"/>
               </w:rPr>
@@ -534,24 +501,30 @@
             <w:proofErr w:type="gramEnd"/>
             <w:r>
               <w:rPr>
-                <w:sz w:val="18"/>
-                <w:szCs w:val="18"/>
-              </w:rPr>
-              <w:t>__</w:t>
-            </w:r>
-          </w:p>
-          <w:p>
-            <w:pPr>
-              <w:widowControl w:val="0"/>
-              <w:spacing w:line="240" w:lineRule="auto"/>
-              <w:rPr>
-                <w:sz w:val="18"/>
-                <w:szCs w:val="18"/>
-              </w:rPr>
-            </w:pPr>
-            <w:proofErr w:type="gramStart"/>
-            <w:r>
-              <w:rPr>
+                <w:b/>
+                <w:bCs/>
+                <w:sz w:val="18"/>
+                <w:szCs w:val="18"/>
+              </w:rPr>
+              <w:t>__</w:t>
+            </w:r>
+          </w:p>
+          <w:p>
+            <w:pPr>
+              <w:widowControl w:val="0"/>
+              <w:spacing w:line="240" w:lineRule="auto"/>
+              <w:rPr>
+                <w:b/>
+                <w:bCs/>
+                <w:sz w:val="18"/>
+                <w:szCs w:val="18"/>
+              </w:rPr>
+            </w:pPr>
+            <w:proofErr w:type="gramStart"/>
+            <w:r>
+              <w:rPr>
+                <w:b/>
+                <w:bCs/>
                 <w:sz w:val="18"/>
                 <w:szCs w:val="18"/>
               </w:rPr>
@@ -560,21 +533,43 @@
             <w:proofErr w:type="gramEnd"/>
             <w:r>
               <w:rPr>
-                <w:sz w:val="18"/>
-                <w:szCs w:val="18"/>
-              </w:rPr>
-              <w:t>__</w:t>
-            </w:r>
-          </w:p>
-          <w:p>
-            <w:pPr>
-              <w:widowControl w:val="0"/>
-              <w:spacing w:line="240" w:lineRule="auto"/>
-              <w:rPr>
-                <w:sz w:val="18"/>
-                <w:szCs w:val="18"/>
-              </w:rPr>
-            </w:pPr>
+                <w:b/>
+                <w:bCs/>
+                <w:sz w:val="18"/>
+                <w:szCs w:val="18"/>
+              </w:rPr>
+              <w:t>__</w:t>
+            </w:r>
+          </w:p>
+          <w:p>
+            <w:pPr>
+              <w:widowControl w:val="0"/>
+              <w:spacing w:line="240" w:lineRule="auto"/>
+              <w:rPr>
+                <w:b/>
+                <w:bCs/>
+                <w:sz w:val="18"/>
+                <w:szCs w:val="18"/>
+              </w:rPr>
+            </w:pPr>
+            <w:r>
+              <w:rPr>
+                <w:b/>
+                <w:bCs/>
+                <w:sz w:val="18"/>
+                <w:szCs w:val="18"/>
+              </w:rPr>
+              <w:t>Lim</w:t>
+            </w:r>
+            <w:r>
+              <w:rPr>
+                <w:b/>
+                <w:bCs/>
+                <w:sz w:val="18"/>
+                <w:szCs w:val="18"/>
+              </w:rPr>
+              <w:t>pet__</w:t>
+            </w:r>
           </w:p>
           <w:p>
             <w:pPr>
@@ -874,13 +869,17 @@
               <w:widowControl w:val="0"/>
               <w:spacing w:line="240" w:lineRule="auto"/>
               <w:rPr>
-                <w:sz w:val="18"/>
-                <w:szCs w:val="18"/>
-              </w:rPr>
-            </w:pPr>
-            <w:proofErr w:type="gramStart"/>
-            <w:r>
-              <w:rPr>
+                <w:b/>
+                <w:bCs/>
+                <w:sz w:val="18"/>
+                <w:szCs w:val="18"/>
+              </w:rPr>
+            </w:pPr>
+            <w:proofErr w:type="gramStart"/>
+            <w:r>
+              <w:rPr>
+                <w:b/>
+                <w:bCs/>
                 <w:sz w:val="18"/>
                 <w:szCs w:val="18"/>
               </w:rPr>
@@ -889,24 +888,30 @@
             <w:proofErr w:type="gramEnd"/>
             <w:r>
               <w:rPr>
-                <w:sz w:val="18"/>
-                <w:szCs w:val="18"/>
-              </w:rPr>
-              <w:t>__</w:t>
-            </w:r>
-          </w:p>
-          <w:p>
-            <w:pPr>
-              <w:widowControl w:val="0"/>
-              <w:spacing w:line="240" w:lineRule="auto"/>
-              <w:rPr>
-                <w:sz w:val="18"/>
-                <w:szCs w:val="18"/>
-              </w:rPr>
-            </w:pPr>
-            <w:proofErr w:type="gramStart"/>
-            <w:r>
-              <w:rPr>
+                <w:b/>
+                <w:bCs/>
+                <w:sz w:val="18"/>
+                <w:szCs w:val="18"/>
+              </w:rPr>
+              <w:t>__</w:t>
+            </w:r>
+          </w:p>
+          <w:p>
+            <w:pPr>
+              <w:widowControl w:val="0"/>
+              <w:spacing w:line="240" w:lineRule="auto"/>
+              <w:rPr>
+                <w:b/>
+                <w:bCs/>
+                <w:sz w:val="18"/>
+                <w:szCs w:val="18"/>
+              </w:rPr>
+            </w:pPr>
+            <w:proofErr w:type="gramStart"/>
+            <w:r>
+              <w:rPr>
+                <w:b/>
+                <w:bCs/>
                 <w:sz w:val="18"/>
                 <w:szCs w:val="18"/>
               </w:rPr>
@@ -915,21 +920,34 @@
             <w:proofErr w:type="gramEnd"/>
             <w:r>
               <w:rPr>
-                <w:sz w:val="18"/>
-                <w:szCs w:val="18"/>
-              </w:rPr>
-              <w:t>__</w:t>
-            </w:r>
-          </w:p>
-          <w:p>
-            <w:pPr>
-              <w:widowControl w:val="0"/>
-              <w:spacing w:line="240" w:lineRule="auto"/>
-              <w:rPr>
-                <w:sz w:val="18"/>
-                <w:szCs w:val="18"/>
-              </w:rPr>
-            </w:pPr>
+                <w:b/>
+                <w:bCs/>
+                <w:sz w:val="18"/>
+                <w:szCs w:val="18"/>
+              </w:rPr>
+              <w:t>__</w:t>
+            </w:r>
+          </w:p>
+          <w:p>
+            <w:pPr>
+              <w:widowControl w:val="0"/>
+              <w:spacing w:line="240" w:lineRule="auto"/>
+              <w:rPr>
+                <w:b/>
+                <w:bCs/>
+                <w:sz w:val="18"/>
+                <w:szCs w:val="18"/>
+              </w:rPr>
+            </w:pPr>
+            <w:r>
+              <w:rPr>
+                <w:b/>
+                <w:bCs/>
+                <w:sz w:val="18"/>
+                <w:szCs w:val="18"/>
+              </w:rPr>
+              <w:t>Limpet__</w:t>
+            </w:r>
           </w:p>
           <w:p>
             <w:pPr>
@@ -1213,13 +1231,17 @@
               <w:widowControl w:val="0"/>
               <w:spacing w:line="240" w:lineRule="auto"/>
               <w:rPr>
-                <w:sz w:val="18"/>
-                <w:szCs w:val="18"/>
-              </w:rPr>
-            </w:pPr>
-            <w:proofErr w:type="gramStart"/>
-            <w:r>
-              <w:rPr>
+                <w:b/>
+                <w:bCs/>
+                <w:sz w:val="18"/>
+                <w:szCs w:val="18"/>
+              </w:rPr>
+            </w:pPr>
+            <w:proofErr w:type="gramStart"/>
+            <w:r>
+              <w:rPr>
+                <w:b/>
+                <w:bCs/>
                 <w:sz w:val="18"/>
                 <w:szCs w:val="18"/>
               </w:rPr>
@@ -1228,24 +1250,30 @@
             <w:proofErr w:type="gramEnd"/>
             <w:r>
               <w:rPr>
-                <w:sz w:val="18"/>
-                <w:szCs w:val="18"/>
-              </w:rPr>
-              <w:t>__</w:t>
-            </w:r>
-          </w:p>
-          <w:p>
-            <w:pPr>
-              <w:widowControl w:val="0"/>
-              <w:spacing w:line="240" w:lineRule="auto"/>
-              <w:rPr>
-                <w:sz w:val="18"/>
-                <w:szCs w:val="18"/>
-              </w:rPr>
-            </w:pPr>
-            <w:proofErr w:type="gramStart"/>
-            <w:r>
-              <w:rPr>
+                <w:b/>
+                <w:bCs/>
+                <w:sz w:val="18"/>
+                <w:szCs w:val="18"/>
+              </w:rPr>
+              <w:t>__</w:t>
+            </w:r>
+          </w:p>
+          <w:p>
+            <w:pPr>
+              <w:widowControl w:val="0"/>
+              <w:spacing w:line="240" w:lineRule="auto"/>
+              <w:rPr>
+                <w:b/>
+                <w:bCs/>
+                <w:sz w:val="18"/>
+                <w:szCs w:val="18"/>
+              </w:rPr>
+            </w:pPr>
+            <w:proofErr w:type="gramStart"/>
+            <w:r>
+              <w:rPr>
+                <w:b/>
+                <w:bCs/>
                 <w:sz w:val="18"/>
                 <w:szCs w:val="18"/>
               </w:rPr>
@@ -1254,21 +1282,34 @@
             <w:proofErr w:type="gramEnd"/>
             <w:r>
               <w:rPr>
-                <w:sz w:val="18"/>
-                <w:szCs w:val="18"/>
-              </w:rPr>
-              <w:t>__</w:t>
-            </w:r>
-          </w:p>
-          <w:p>
-            <w:pPr>
-              <w:widowControl w:val="0"/>
-              <w:spacing w:line="240" w:lineRule="auto"/>
-              <w:rPr>
-                <w:sz w:val="18"/>
-                <w:szCs w:val="18"/>
-              </w:rPr>
-            </w:pPr>
+                <w:b/>
+                <w:bCs/>
+                <w:sz w:val="18"/>
+                <w:szCs w:val="18"/>
+              </w:rPr>
+              <w:t>__</w:t>
+            </w:r>
+          </w:p>
+          <w:p>
+            <w:pPr>
+              <w:widowControl w:val="0"/>
+              <w:spacing w:line="240" w:lineRule="auto"/>
+              <w:rPr>
+                <w:b/>
+                <w:bCs/>
+                <w:sz w:val="18"/>
+                <w:szCs w:val="18"/>
+              </w:rPr>
+            </w:pPr>
+            <w:r>
+              <w:rPr>
+                <w:b/>
+                <w:bCs/>
+                <w:sz w:val="18"/>
+                <w:szCs w:val="18"/>
+              </w:rPr>
+              <w:t>Limpet__</w:t>
+            </w:r>
           </w:p>
           <w:p>
             <w:pPr>
@@ -1564,13 +1605,17 @@
               <w:widowControl w:val="0"/>
               <w:spacing w:line="240" w:lineRule="auto"/>
               <w:rPr>
-                <w:sz w:val="18"/>
-                <w:szCs w:val="18"/>
-              </w:rPr>
-            </w:pPr>
-            <w:proofErr w:type="gramStart"/>
-            <w:r>
-              <w:rPr>
+                <w:b/>
+                <w:bCs/>
+                <w:sz w:val="18"/>
+                <w:szCs w:val="18"/>
+              </w:rPr>
+            </w:pPr>
+            <w:proofErr w:type="gramStart"/>
+            <w:r>
+              <w:rPr>
+                <w:b/>
+                <w:bCs/>
                 <w:sz w:val="18"/>
                 <w:szCs w:val="18"/>
               </w:rPr>
@@ -1579,24 +1624,30 @@
             <w:proofErr w:type="gramEnd"/>
             <w:r>
               <w:rPr>
-                <w:sz w:val="18"/>
-                <w:szCs w:val="18"/>
-              </w:rPr>
-              <w:t>__</w:t>
-            </w:r>
-          </w:p>
-          <w:p>
-            <w:pPr>
-              <w:widowControl w:val="0"/>
-              <w:spacing w:line="240" w:lineRule="auto"/>
-              <w:rPr>
-                <w:sz w:val="18"/>
-                <w:szCs w:val="18"/>
-              </w:rPr>
-            </w:pPr>
-            <w:proofErr w:type="gramStart"/>
-            <w:r>
-              <w:rPr>
+                <w:b/>
+                <w:bCs/>
+                <w:sz w:val="18"/>
+                <w:szCs w:val="18"/>
+              </w:rPr>
+              <w:t>__</w:t>
+            </w:r>
+          </w:p>
+          <w:p>
+            <w:pPr>
+              <w:widowControl w:val="0"/>
+              <w:spacing w:line="240" w:lineRule="auto"/>
+              <w:rPr>
+                <w:b/>
+                <w:bCs/>
+                <w:sz w:val="18"/>
+                <w:szCs w:val="18"/>
+              </w:rPr>
+            </w:pPr>
+            <w:proofErr w:type="gramStart"/>
+            <w:r>
+              <w:rPr>
+                <w:b/>
+                <w:bCs/>
                 <w:sz w:val="18"/>
                 <w:szCs w:val="18"/>
               </w:rPr>
@@ -1605,21 +1656,34 @@
             <w:proofErr w:type="gramEnd"/>
             <w:r>
               <w:rPr>
-                <w:sz w:val="18"/>
-                <w:szCs w:val="18"/>
-              </w:rPr>
-              <w:t>__</w:t>
-            </w:r>
-          </w:p>
-          <w:p>
-            <w:pPr>
-              <w:widowControl w:val="0"/>
-              <w:spacing w:line="240" w:lineRule="auto"/>
-              <w:rPr>
-                <w:sz w:val="18"/>
-                <w:szCs w:val="18"/>
-              </w:rPr>
-            </w:pPr>
+                <w:b/>
+                <w:bCs/>
+                <w:sz w:val="18"/>
+                <w:szCs w:val="18"/>
+              </w:rPr>
+              <w:t>__</w:t>
+            </w:r>
+          </w:p>
+          <w:p>
+            <w:pPr>
+              <w:widowControl w:val="0"/>
+              <w:spacing w:line="240" w:lineRule="auto"/>
+              <w:rPr>
+                <w:b/>
+                <w:bCs/>
+                <w:sz w:val="18"/>
+                <w:szCs w:val="18"/>
+              </w:rPr>
+            </w:pPr>
+            <w:r>
+              <w:rPr>
+                <w:b/>
+                <w:bCs/>
+                <w:sz w:val="18"/>
+                <w:szCs w:val="18"/>
+              </w:rPr>
+              <w:t>Limpet__</w:t>
+            </w:r>
           </w:p>
           <w:p>
             <w:pPr>
@@ -1903,13 +1967,17 @@
               <w:widowControl w:val="0"/>
               <w:spacing w:line="240" w:lineRule="auto"/>
               <w:rPr>
-                <w:sz w:val="18"/>
-                <w:szCs w:val="18"/>
-              </w:rPr>
-            </w:pPr>
-            <w:proofErr w:type="gramStart"/>
-            <w:r>
-              <w:rPr>
+                <w:b/>
+                <w:bCs/>
+                <w:sz w:val="18"/>
+                <w:szCs w:val="18"/>
+              </w:rPr>
+            </w:pPr>
+            <w:proofErr w:type="gramStart"/>
+            <w:r>
+              <w:rPr>
+                <w:b/>
+                <w:bCs/>
                 <w:sz w:val="18"/>
                 <w:szCs w:val="18"/>
               </w:rPr>
@@ -1918,24 +1986,30 @@
             <w:proofErr w:type="gramEnd"/>
             <w:r>
               <w:rPr>
-                <w:sz w:val="18"/>
-                <w:szCs w:val="18"/>
-              </w:rPr>
-              <w:t>__</w:t>
-            </w:r>
-          </w:p>
-          <w:p>
-            <w:pPr>
-              <w:widowControl w:val="0"/>
-              <w:spacing w:line="240" w:lineRule="auto"/>
-              <w:rPr>
-                <w:sz w:val="18"/>
-                <w:szCs w:val="18"/>
-              </w:rPr>
-            </w:pPr>
-            <w:proofErr w:type="gramStart"/>
-            <w:r>
-              <w:rPr>
+                <w:b/>
+                <w:bCs/>
+                <w:sz w:val="18"/>
+                <w:szCs w:val="18"/>
+              </w:rPr>
+              <w:t>__</w:t>
+            </w:r>
+          </w:p>
+          <w:p>
+            <w:pPr>
+              <w:widowControl w:val="0"/>
+              <w:spacing w:line="240" w:lineRule="auto"/>
+              <w:rPr>
+                <w:b/>
+                <w:bCs/>
+                <w:sz w:val="18"/>
+                <w:szCs w:val="18"/>
+              </w:rPr>
+            </w:pPr>
+            <w:proofErr w:type="gramStart"/>
+            <w:r>
+              <w:rPr>
+                <w:b/>
+                <w:bCs/>
                 <w:sz w:val="18"/>
                 <w:szCs w:val="18"/>
               </w:rPr>
@@ -1944,21 +2018,34 @@
             <w:proofErr w:type="gramEnd"/>
             <w:r>
               <w:rPr>
-                <w:sz w:val="18"/>
-                <w:szCs w:val="18"/>
-              </w:rPr>
-              <w:t>__</w:t>
-            </w:r>
-          </w:p>
-          <w:p>
-            <w:pPr>
-              <w:widowControl w:val="0"/>
-              <w:spacing w:line="240" w:lineRule="auto"/>
-              <w:rPr>
-                <w:sz w:val="18"/>
-                <w:szCs w:val="18"/>
-              </w:rPr>
-            </w:pPr>
+                <w:b/>
+                <w:bCs/>
+                <w:sz w:val="18"/>
+                <w:szCs w:val="18"/>
+              </w:rPr>
+              <w:t>__</w:t>
+            </w:r>
+          </w:p>
+          <w:p>
+            <w:pPr>
+              <w:widowControl w:val="0"/>
+              <w:spacing w:line="240" w:lineRule="auto"/>
+              <w:rPr>
+                <w:b/>
+                <w:bCs/>
+                <w:sz w:val="18"/>
+                <w:szCs w:val="18"/>
+              </w:rPr>
+            </w:pPr>
+            <w:r>
+              <w:rPr>
+                <w:b/>
+                <w:bCs/>
+                <w:sz w:val="18"/>
+                <w:szCs w:val="18"/>
+              </w:rPr>
+              <w:t>Limpet__</w:t>
+            </w:r>
           </w:p>
           <w:p>
             <w:pPr>
@@ -2254,13 +2341,17 @@
               <w:widowControl w:val="0"/>
               <w:spacing w:line="240" w:lineRule="auto"/>
               <w:rPr>
-                <w:sz w:val="18"/>
-                <w:szCs w:val="18"/>
-              </w:rPr>
-            </w:pPr>
-            <w:proofErr w:type="gramStart"/>
-            <w:r>
-              <w:rPr>
+                <w:b/>
+                <w:bCs/>
+                <w:sz w:val="18"/>
+                <w:szCs w:val="18"/>
+              </w:rPr>
+            </w:pPr>
+            <w:proofErr w:type="gramStart"/>
+            <w:r>
+              <w:rPr>
+                <w:b/>
+                <w:bCs/>
                 <w:sz w:val="18"/>
                 <w:szCs w:val="18"/>
               </w:rPr>
@@ -2269,24 +2360,30 @@
             <w:proofErr w:type="gramEnd"/>
             <w:r>
               <w:rPr>
-                <w:sz w:val="18"/>
-                <w:szCs w:val="18"/>
-              </w:rPr>
-              <w:t>__</w:t>
-            </w:r>
-          </w:p>
-          <w:p>
-            <w:pPr>
-              <w:widowControl w:val="0"/>
-              <w:spacing w:line="240" w:lineRule="auto"/>
-              <w:rPr>
-                <w:sz w:val="18"/>
-                <w:szCs w:val="18"/>
-              </w:rPr>
-            </w:pPr>
-            <w:proofErr w:type="gramStart"/>
-            <w:r>
-              <w:rPr>
+                <w:b/>
+                <w:bCs/>
+                <w:sz w:val="18"/>
+                <w:szCs w:val="18"/>
+              </w:rPr>
+              <w:t>__</w:t>
+            </w:r>
+          </w:p>
+          <w:p>
+            <w:pPr>
+              <w:widowControl w:val="0"/>
+              <w:spacing w:line="240" w:lineRule="auto"/>
+              <w:rPr>
+                <w:b/>
+                <w:bCs/>
+                <w:sz w:val="18"/>
+                <w:szCs w:val="18"/>
+              </w:rPr>
+            </w:pPr>
+            <w:proofErr w:type="gramStart"/>
+            <w:r>
+              <w:rPr>
+                <w:b/>
+                <w:bCs/>
                 <w:sz w:val="18"/>
                 <w:szCs w:val="18"/>
               </w:rPr>
@@ -2295,21 +2392,34 @@
             <w:proofErr w:type="gramEnd"/>
             <w:r>
               <w:rPr>
-                <w:sz w:val="18"/>
-                <w:szCs w:val="18"/>
-              </w:rPr>
-              <w:t>__</w:t>
-            </w:r>
-          </w:p>
-          <w:p>
-            <w:pPr>
-              <w:widowControl w:val="0"/>
-              <w:spacing w:line="240" w:lineRule="auto"/>
-              <w:rPr>
-                <w:sz w:val="18"/>
-                <w:szCs w:val="18"/>
-              </w:rPr>
-            </w:pPr>
+                <w:b/>
+                <w:bCs/>
+                <w:sz w:val="18"/>
+                <w:szCs w:val="18"/>
+              </w:rPr>
+              <w:t>__</w:t>
+            </w:r>
+          </w:p>
+          <w:p>
+            <w:pPr>
+              <w:widowControl w:val="0"/>
+              <w:spacing w:line="240" w:lineRule="auto"/>
+              <w:rPr>
+                <w:b/>
+                <w:bCs/>
+                <w:sz w:val="18"/>
+                <w:szCs w:val="18"/>
+              </w:rPr>
+            </w:pPr>
+            <w:r>
+              <w:rPr>
+                <w:b/>
+                <w:bCs/>
+                <w:sz w:val="18"/>
+                <w:szCs w:val="18"/>
+              </w:rPr>
+              <w:t>Limpet__</w:t>
+            </w:r>
           </w:p>
           <w:p>
             <w:pPr>
@@ -2593,13 +2703,17 @@
               <w:widowControl w:val="0"/>
               <w:spacing w:line="240" w:lineRule="auto"/>
               <w:rPr>
-                <w:sz w:val="18"/>
-                <w:szCs w:val="18"/>
-              </w:rPr>
-            </w:pPr>
-            <w:proofErr w:type="gramStart"/>
-            <w:r>
-              <w:rPr>
+                <w:b/>
+                <w:bCs/>
+                <w:sz w:val="18"/>
+                <w:szCs w:val="18"/>
+              </w:rPr>
+            </w:pPr>
+            <w:proofErr w:type="gramStart"/>
+            <w:r>
+              <w:rPr>
+                <w:b/>
+                <w:bCs/>
                 <w:sz w:val="18"/>
                 <w:szCs w:val="18"/>
               </w:rPr>
@@ -2608,24 +2722,30 @@
             <w:proofErr w:type="gramEnd"/>
             <w:r>
               <w:rPr>
-                <w:sz w:val="18"/>
-                <w:szCs w:val="18"/>
-              </w:rPr>
-              <w:t>__</w:t>
-            </w:r>
-          </w:p>
-          <w:p>
-            <w:pPr>
-              <w:widowControl w:val="0"/>
-              <w:spacing w:line="240" w:lineRule="auto"/>
-              <w:rPr>
-                <w:sz w:val="18"/>
-                <w:szCs w:val="18"/>
-              </w:rPr>
-            </w:pPr>
-            <w:proofErr w:type="gramStart"/>
-            <w:r>
-              <w:rPr>
+                <w:b/>
+                <w:bCs/>
+                <w:sz w:val="18"/>
+                <w:szCs w:val="18"/>
+              </w:rPr>
+              <w:t>__</w:t>
+            </w:r>
+          </w:p>
+          <w:p>
+            <w:pPr>
+              <w:widowControl w:val="0"/>
+              <w:spacing w:line="240" w:lineRule="auto"/>
+              <w:rPr>
+                <w:b/>
+                <w:bCs/>
+                <w:sz w:val="18"/>
+                <w:szCs w:val="18"/>
+              </w:rPr>
+            </w:pPr>
+            <w:proofErr w:type="gramStart"/>
+            <w:r>
+              <w:rPr>
+                <w:b/>
+                <w:bCs/>
                 <w:sz w:val="18"/>
                 <w:szCs w:val="18"/>
               </w:rPr>
@@ -2634,21 +2754,34 @@
             <w:proofErr w:type="gramEnd"/>
             <w:r>
               <w:rPr>
-                <w:sz w:val="18"/>
-                <w:szCs w:val="18"/>
-              </w:rPr>
-              <w:t>__</w:t>
-            </w:r>
-          </w:p>
-          <w:p>
-            <w:pPr>
-              <w:widowControl w:val="0"/>
-              <w:spacing w:line="240" w:lineRule="auto"/>
-              <w:rPr>
-                <w:sz w:val="18"/>
-                <w:szCs w:val="18"/>
-              </w:rPr>
-            </w:pPr>
+                <w:b/>
+                <w:bCs/>
+                <w:sz w:val="18"/>
+                <w:szCs w:val="18"/>
+              </w:rPr>
+              <w:t>__</w:t>
+            </w:r>
+          </w:p>
+          <w:p>
+            <w:pPr>
+              <w:widowControl w:val="0"/>
+              <w:spacing w:line="240" w:lineRule="auto"/>
+              <w:rPr>
+                <w:b/>
+                <w:bCs/>
+                <w:sz w:val="18"/>
+                <w:szCs w:val="18"/>
+              </w:rPr>
+            </w:pPr>
+            <w:r>
+              <w:rPr>
+                <w:b/>
+                <w:bCs/>
+                <w:sz w:val="18"/>
+                <w:szCs w:val="18"/>
+              </w:rPr>
+              <w:t>Limpet__</w:t>
+            </w:r>
           </w:p>
           <w:p>
             <w:pPr>
@@ -2944,13 +3077,17 @@
               <w:widowControl w:val="0"/>
               <w:spacing w:line="240" w:lineRule="auto"/>
               <w:rPr>
-                <w:sz w:val="18"/>
-                <w:szCs w:val="18"/>
-              </w:rPr>
-            </w:pPr>
-            <w:proofErr w:type="gramStart"/>
-            <w:r>
-              <w:rPr>
+                <w:b/>
+                <w:bCs/>
+                <w:sz w:val="18"/>
+                <w:szCs w:val="18"/>
+              </w:rPr>
+            </w:pPr>
+            <w:proofErr w:type="gramStart"/>
+            <w:r>
+              <w:rPr>
+                <w:b/>
+                <w:bCs/>
                 <w:sz w:val="18"/>
                 <w:szCs w:val="18"/>
               </w:rPr>
@@ -2959,24 +3096,30 @@
             <w:proofErr w:type="gramEnd"/>
             <w:r>
               <w:rPr>
-                <w:sz w:val="18"/>
-                <w:szCs w:val="18"/>
-              </w:rPr>
-              <w:t>__</w:t>
-            </w:r>
-          </w:p>
-          <w:p>
-            <w:pPr>
-              <w:widowControl w:val="0"/>
-              <w:spacing w:line="240" w:lineRule="auto"/>
-              <w:rPr>
-                <w:sz w:val="18"/>
-                <w:szCs w:val="18"/>
-              </w:rPr>
-            </w:pPr>
-            <w:proofErr w:type="gramStart"/>
-            <w:r>
-              <w:rPr>
+                <w:b/>
+                <w:bCs/>
+                <w:sz w:val="18"/>
+                <w:szCs w:val="18"/>
+              </w:rPr>
+              <w:t>__</w:t>
+            </w:r>
+          </w:p>
+          <w:p>
+            <w:pPr>
+              <w:widowControl w:val="0"/>
+              <w:spacing w:line="240" w:lineRule="auto"/>
+              <w:rPr>
+                <w:b/>
+                <w:bCs/>
+                <w:sz w:val="18"/>
+                <w:szCs w:val="18"/>
+              </w:rPr>
+            </w:pPr>
+            <w:proofErr w:type="gramStart"/>
+            <w:r>
+              <w:rPr>
+                <w:b/>
+                <w:bCs/>
                 <w:sz w:val="18"/>
                 <w:szCs w:val="18"/>
               </w:rPr>
@@ -2985,21 +3128,34 @@
             <w:proofErr w:type="gramEnd"/>
             <w:r>
               <w:rPr>
-                <w:sz w:val="18"/>
-                <w:szCs w:val="18"/>
-              </w:rPr>
-              <w:t>__</w:t>
-            </w:r>
-          </w:p>
-          <w:p>
-            <w:pPr>
-              <w:widowControl w:val="0"/>
-              <w:spacing w:line="240" w:lineRule="auto"/>
-              <w:rPr>
-                <w:sz w:val="18"/>
-                <w:szCs w:val="18"/>
-              </w:rPr>
-            </w:pPr>
+                <w:b/>
+                <w:bCs/>
+                <w:sz w:val="18"/>
+                <w:szCs w:val="18"/>
+              </w:rPr>
+              <w:t>__</w:t>
+            </w:r>
+          </w:p>
+          <w:p>
+            <w:pPr>
+              <w:widowControl w:val="0"/>
+              <w:spacing w:line="240" w:lineRule="auto"/>
+              <w:rPr>
+                <w:b/>
+                <w:bCs/>
+                <w:sz w:val="18"/>
+                <w:szCs w:val="18"/>
+              </w:rPr>
+            </w:pPr>
+            <w:r>
+              <w:rPr>
+                <w:b/>
+                <w:bCs/>
+                <w:sz w:val="18"/>
+                <w:szCs w:val="18"/>
+              </w:rPr>
+              <w:t>Limpet__</w:t>
+            </w:r>
           </w:p>
           <w:p>
             <w:pPr>
@@ -3283,13 +3439,17 @@
               <w:widowControl w:val="0"/>
               <w:spacing w:line="240" w:lineRule="auto"/>
               <w:rPr>
-                <w:sz w:val="18"/>
-                <w:szCs w:val="18"/>
-              </w:rPr>
-            </w:pPr>
-            <w:proofErr w:type="gramStart"/>
-            <w:r>
-              <w:rPr>
+                <w:b/>
+                <w:bCs/>
+                <w:sz w:val="18"/>
+                <w:szCs w:val="18"/>
+              </w:rPr>
+            </w:pPr>
+            <w:proofErr w:type="gramStart"/>
+            <w:r>
+              <w:rPr>
+                <w:b/>
+                <w:bCs/>
                 <w:sz w:val="18"/>
                 <w:szCs w:val="18"/>
               </w:rPr>
@@ -3298,24 +3458,30 @@
             <w:proofErr w:type="gramEnd"/>
             <w:r>
               <w:rPr>
-                <w:sz w:val="18"/>
-                <w:szCs w:val="18"/>
-              </w:rPr>
-              <w:t>__</w:t>
-            </w:r>
-          </w:p>
-          <w:p>
-            <w:pPr>
-              <w:widowControl w:val="0"/>
-              <w:spacing w:line="240" w:lineRule="auto"/>
-              <w:rPr>
-                <w:sz w:val="18"/>
-                <w:szCs w:val="18"/>
-              </w:rPr>
-            </w:pPr>
-            <w:proofErr w:type="gramStart"/>
-            <w:r>
-              <w:rPr>
+                <w:b/>
+                <w:bCs/>
+                <w:sz w:val="18"/>
+                <w:szCs w:val="18"/>
+              </w:rPr>
+              <w:t>__</w:t>
+            </w:r>
+          </w:p>
+          <w:p>
+            <w:pPr>
+              <w:widowControl w:val="0"/>
+              <w:spacing w:line="240" w:lineRule="auto"/>
+              <w:rPr>
+                <w:b/>
+                <w:bCs/>
+                <w:sz w:val="18"/>
+                <w:szCs w:val="18"/>
+              </w:rPr>
+            </w:pPr>
+            <w:proofErr w:type="gramStart"/>
+            <w:r>
+              <w:rPr>
+                <w:b/>
+                <w:bCs/>
                 <w:sz w:val="18"/>
                 <w:szCs w:val="18"/>
               </w:rPr>
@@ -3324,21 +3490,34 @@
             <w:proofErr w:type="gramEnd"/>
             <w:r>
               <w:rPr>
-                <w:sz w:val="18"/>
-                <w:szCs w:val="18"/>
-              </w:rPr>
-              <w:t>__</w:t>
-            </w:r>
-          </w:p>
-          <w:p>
-            <w:pPr>
-              <w:widowControl w:val="0"/>
-              <w:spacing w:line="240" w:lineRule="auto"/>
-              <w:rPr>
-                <w:sz w:val="18"/>
-                <w:szCs w:val="18"/>
-              </w:rPr>
-            </w:pPr>
+                <w:b/>
+                <w:bCs/>
+                <w:sz w:val="18"/>
+                <w:szCs w:val="18"/>
+              </w:rPr>
+              <w:t>__</w:t>
+            </w:r>
+          </w:p>
+          <w:p>
+            <w:pPr>
+              <w:widowControl w:val="0"/>
+              <w:spacing w:line="240" w:lineRule="auto"/>
+              <w:rPr>
+                <w:b/>
+                <w:bCs/>
+                <w:sz w:val="18"/>
+                <w:szCs w:val="18"/>
+              </w:rPr>
+            </w:pPr>
+            <w:r>
+              <w:rPr>
+                <w:b/>
+                <w:bCs/>
+                <w:sz w:val="18"/>
+                <w:szCs w:val="18"/>
+              </w:rPr>
+              <w:t>Limpet__</w:t>
+            </w:r>
           </w:p>
           <w:p>
             <w:pPr>
@@ -3634,13 +3813,17 @@
               <w:widowControl w:val="0"/>
               <w:spacing w:line="240" w:lineRule="auto"/>
               <w:rPr>
-                <w:sz w:val="18"/>
-                <w:szCs w:val="18"/>
-              </w:rPr>
-            </w:pPr>
-            <w:proofErr w:type="gramStart"/>
-            <w:r>
-              <w:rPr>
+                <w:b/>
+                <w:bCs/>
+                <w:sz w:val="18"/>
+                <w:szCs w:val="18"/>
+              </w:rPr>
+            </w:pPr>
+            <w:proofErr w:type="gramStart"/>
+            <w:r>
+              <w:rPr>
+                <w:b/>
+                <w:bCs/>
                 <w:sz w:val="18"/>
                 <w:szCs w:val="18"/>
               </w:rPr>
@@ -3649,24 +3832,30 @@
             <w:proofErr w:type="gramEnd"/>
             <w:r>
               <w:rPr>
-                <w:sz w:val="18"/>
-                <w:szCs w:val="18"/>
-              </w:rPr>
-              <w:t>__</w:t>
-            </w:r>
-          </w:p>
-          <w:p>
-            <w:pPr>
-              <w:widowControl w:val="0"/>
-              <w:spacing w:line="240" w:lineRule="auto"/>
-              <w:rPr>
-                <w:sz w:val="18"/>
-                <w:szCs w:val="18"/>
-              </w:rPr>
-            </w:pPr>
-            <w:proofErr w:type="gramStart"/>
-            <w:r>
-              <w:rPr>
+                <w:b/>
+                <w:bCs/>
+                <w:sz w:val="18"/>
+                <w:szCs w:val="18"/>
+              </w:rPr>
+              <w:t>__</w:t>
+            </w:r>
+          </w:p>
+          <w:p>
+            <w:pPr>
+              <w:widowControl w:val="0"/>
+              <w:spacing w:line="240" w:lineRule="auto"/>
+              <w:rPr>
+                <w:b/>
+                <w:bCs/>
+                <w:sz w:val="18"/>
+                <w:szCs w:val="18"/>
+              </w:rPr>
+            </w:pPr>
+            <w:proofErr w:type="gramStart"/>
+            <w:r>
+              <w:rPr>
+                <w:b/>
+                <w:bCs/>
                 <w:sz w:val="18"/>
                 <w:szCs w:val="18"/>
               </w:rPr>
@@ -3675,21 +3864,34 @@
             <w:proofErr w:type="gramEnd"/>
             <w:r>
               <w:rPr>
-                <w:sz w:val="18"/>
-                <w:szCs w:val="18"/>
-              </w:rPr>
-              <w:t>__</w:t>
-            </w:r>
-          </w:p>
-          <w:p>
-            <w:pPr>
-              <w:widowControl w:val="0"/>
-              <w:spacing w:line="240" w:lineRule="auto"/>
-              <w:rPr>
-                <w:sz w:val="18"/>
-                <w:szCs w:val="18"/>
-              </w:rPr>
-            </w:pPr>
+                <w:b/>
+                <w:bCs/>
+                <w:sz w:val="18"/>
+                <w:szCs w:val="18"/>
+              </w:rPr>
+              <w:t>__</w:t>
+            </w:r>
+          </w:p>
+          <w:p>
+            <w:pPr>
+              <w:widowControl w:val="0"/>
+              <w:spacing w:line="240" w:lineRule="auto"/>
+              <w:rPr>
+                <w:b/>
+                <w:bCs/>
+                <w:sz w:val="18"/>
+                <w:szCs w:val="18"/>
+              </w:rPr>
+            </w:pPr>
+            <w:r>
+              <w:rPr>
+                <w:b/>
+                <w:bCs/>
+                <w:sz w:val="18"/>
+                <w:szCs w:val="18"/>
+              </w:rPr>
+              <w:t>Limpet__</w:t>
+            </w:r>
           </w:p>
           <w:p>
             <w:pPr>
@@ -3973,13 +4175,17 @@
               <w:widowControl w:val="0"/>
               <w:spacing w:line="240" w:lineRule="auto"/>
               <w:rPr>
-                <w:sz w:val="18"/>
-                <w:szCs w:val="18"/>
-              </w:rPr>
-            </w:pPr>
-            <w:proofErr w:type="gramStart"/>
-            <w:r>
-              <w:rPr>
+                <w:b/>
+                <w:bCs/>
+                <w:sz w:val="18"/>
+                <w:szCs w:val="18"/>
+              </w:rPr>
+            </w:pPr>
+            <w:proofErr w:type="gramStart"/>
+            <w:r>
+              <w:rPr>
+                <w:b/>
+                <w:bCs/>
                 <w:sz w:val="18"/>
                 <w:szCs w:val="18"/>
               </w:rPr>
@@ -3988,24 +4194,30 @@
             <w:proofErr w:type="gramEnd"/>
             <w:r>
               <w:rPr>
-                <w:sz w:val="18"/>
-                <w:szCs w:val="18"/>
-              </w:rPr>
-              <w:t>__</w:t>
-            </w:r>
-          </w:p>
-          <w:p>
-            <w:pPr>
-              <w:widowControl w:val="0"/>
-              <w:spacing w:line="240" w:lineRule="auto"/>
-              <w:rPr>
-                <w:sz w:val="18"/>
-                <w:szCs w:val="18"/>
-              </w:rPr>
-            </w:pPr>
-            <w:proofErr w:type="gramStart"/>
-            <w:r>
-              <w:rPr>
+                <w:b/>
+                <w:bCs/>
+                <w:sz w:val="18"/>
+                <w:szCs w:val="18"/>
+              </w:rPr>
+              <w:t>__</w:t>
+            </w:r>
+          </w:p>
+          <w:p>
+            <w:pPr>
+              <w:widowControl w:val="0"/>
+              <w:spacing w:line="240" w:lineRule="auto"/>
+              <w:rPr>
+                <w:b/>
+                <w:bCs/>
+                <w:sz w:val="18"/>
+                <w:szCs w:val="18"/>
+              </w:rPr>
+            </w:pPr>
+            <w:proofErr w:type="gramStart"/>
+            <w:r>
+              <w:rPr>
+                <w:b/>
+                <w:bCs/>
                 <w:sz w:val="18"/>
                 <w:szCs w:val="18"/>
               </w:rPr>
@@ -4014,21 +4226,34 @@
             <w:proofErr w:type="gramEnd"/>
             <w:r>
               <w:rPr>
-                <w:sz w:val="18"/>
-                <w:szCs w:val="18"/>
-              </w:rPr>
-              <w:t>__</w:t>
-            </w:r>
-          </w:p>
-          <w:p>
-            <w:pPr>
-              <w:widowControl w:val="0"/>
-              <w:spacing w:line="240" w:lineRule="auto"/>
-              <w:rPr>
-                <w:sz w:val="18"/>
-                <w:szCs w:val="18"/>
-              </w:rPr>
-            </w:pPr>
+                <w:b/>
+                <w:bCs/>
+                <w:sz w:val="18"/>
+                <w:szCs w:val="18"/>
+              </w:rPr>
+              <w:t>__</w:t>
+            </w:r>
+          </w:p>
+          <w:p>
+            <w:pPr>
+              <w:widowControl w:val="0"/>
+              <w:spacing w:line="240" w:lineRule="auto"/>
+              <w:rPr>
+                <w:b/>
+                <w:bCs/>
+                <w:sz w:val="18"/>
+                <w:szCs w:val="18"/>
+              </w:rPr>
+            </w:pPr>
+            <w:r>
+              <w:rPr>
+                <w:b/>
+                <w:bCs/>
+                <w:sz w:val="18"/>
+                <w:szCs w:val="18"/>
+              </w:rPr>
+              <w:t>Limpet__</w:t>
+            </w:r>
           </w:p>
           <w:p>
             <w:pPr>
@@ -4324,13 +4549,17 @@
               <w:widowControl w:val="0"/>
               <w:spacing w:line="240" w:lineRule="auto"/>
               <w:rPr>
-                <w:sz w:val="18"/>
-                <w:szCs w:val="18"/>
-              </w:rPr>
-            </w:pPr>
-            <w:proofErr w:type="gramStart"/>
-            <w:r>
-              <w:rPr>
+                <w:b/>
+                <w:bCs/>
+                <w:sz w:val="18"/>
+                <w:szCs w:val="18"/>
+              </w:rPr>
+            </w:pPr>
+            <w:proofErr w:type="gramStart"/>
+            <w:r>
+              <w:rPr>
+                <w:b/>
+                <w:bCs/>
                 <w:sz w:val="18"/>
                 <w:szCs w:val="18"/>
               </w:rPr>
@@ -4339,24 +4568,30 @@
             <w:proofErr w:type="gramEnd"/>
             <w:r>
               <w:rPr>
-                <w:sz w:val="18"/>
-                <w:szCs w:val="18"/>
-              </w:rPr>
-              <w:t>__</w:t>
-            </w:r>
-          </w:p>
-          <w:p>
-            <w:pPr>
-              <w:widowControl w:val="0"/>
-              <w:spacing w:line="240" w:lineRule="auto"/>
-              <w:rPr>
-                <w:sz w:val="18"/>
-                <w:szCs w:val="18"/>
-              </w:rPr>
-            </w:pPr>
-            <w:proofErr w:type="gramStart"/>
-            <w:r>
-              <w:rPr>
+                <w:b/>
+                <w:bCs/>
+                <w:sz w:val="18"/>
+                <w:szCs w:val="18"/>
+              </w:rPr>
+              <w:t>__</w:t>
+            </w:r>
+          </w:p>
+          <w:p>
+            <w:pPr>
+              <w:widowControl w:val="0"/>
+              <w:spacing w:line="240" w:lineRule="auto"/>
+              <w:rPr>
+                <w:b/>
+                <w:bCs/>
+                <w:sz w:val="18"/>
+                <w:szCs w:val="18"/>
+              </w:rPr>
+            </w:pPr>
+            <w:proofErr w:type="gramStart"/>
+            <w:r>
+              <w:rPr>
+                <w:b/>
+                <w:bCs/>
                 <w:sz w:val="18"/>
                 <w:szCs w:val="18"/>
               </w:rPr>
@@ -4365,21 +4600,34 @@
             <w:proofErr w:type="gramEnd"/>
             <w:r>
               <w:rPr>
-                <w:sz w:val="18"/>
-                <w:szCs w:val="18"/>
-              </w:rPr>
-              <w:t>__</w:t>
-            </w:r>
-          </w:p>
-          <w:p>
-            <w:pPr>
-              <w:widowControl w:val="0"/>
-              <w:spacing w:line="240" w:lineRule="auto"/>
-              <w:rPr>
-                <w:sz w:val="18"/>
-                <w:szCs w:val="18"/>
-              </w:rPr>
-            </w:pPr>
+                <w:b/>
+                <w:bCs/>
+                <w:sz w:val="18"/>
+                <w:szCs w:val="18"/>
+              </w:rPr>
+              <w:t>__</w:t>
+            </w:r>
+          </w:p>
+          <w:p>
+            <w:pPr>
+              <w:widowControl w:val="0"/>
+              <w:spacing w:line="240" w:lineRule="auto"/>
+              <w:rPr>
+                <w:b/>
+                <w:bCs/>
+                <w:sz w:val="18"/>
+                <w:szCs w:val="18"/>
+              </w:rPr>
+            </w:pPr>
+            <w:r>
+              <w:rPr>
+                <w:b/>
+                <w:bCs/>
+                <w:sz w:val="18"/>
+                <w:szCs w:val="18"/>
+              </w:rPr>
+              <w:t>Limpet__</w:t>
+            </w:r>
           </w:p>
           <w:p>
             <w:pPr>
@@ -4663,50 +4911,102 @@
               <w:widowControl w:val="0"/>
               <w:spacing w:line="240" w:lineRule="auto"/>
               <w:rPr>
-                <w:sz w:val="18"/>
-                <w:szCs w:val="18"/>
-              </w:rPr>
-            </w:pPr>
-            <w:proofErr w:type="gramStart"/>
-            <w:r>
-              <w:rPr>
-                <w:sz w:val="18"/>
-                <w:szCs w:val="18"/>
-              </w:rPr>
-              <w:t>Muss</w:t>
-            </w:r>
-            <w:r>
-              <w:rPr>
-                <w:sz w:val="18"/>
-                <w:szCs w:val="18"/>
-              </w:rPr>
-              <w:t>:_</w:t>
-            </w:r>
-            <w:proofErr w:type="gramEnd"/>
-            <w:r>
-              <w:rPr>
-                <w:sz w:val="18"/>
-                <w:szCs w:val="18"/>
-              </w:rPr>
-              <w:t>__</w:t>
-            </w:r>
-          </w:p>
-          <w:p>
-            <w:pPr>
-              <w:widowControl w:val="0"/>
-              <w:spacing w:line="240" w:lineRule="auto"/>
-              <w:rPr>
-                <w:sz w:val="18"/>
-                <w:szCs w:val="18"/>
-              </w:rPr>
-            </w:pPr>
-            <w:proofErr w:type="gramStart"/>
-            <w:r>
-              <w:rPr>
-                <w:sz w:val="18"/>
-                <w:szCs w:val="18"/>
-              </w:rPr>
-              <w:t>Bar:</w:t>
+                <w:b/>
+                <w:bCs/>
+                <w:sz w:val="18"/>
+                <w:szCs w:val="18"/>
+              </w:rPr>
+            </w:pPr>
+            <w:proofErr w:type="gramStart"/>
+            <w:r>
+              <w:rPr>
+                <w:b/>
+                <w:bCs/>
+                <w:sz w:val="18"/>
+                <w:szCs w:val="18"/>
+              </w:rPr>
+              <w:t>Muss:_</w:t>
+            </w:r>
+            <w:proofErr w:type="gramEnd"/>
+            <w:r>
+              <w:rPr>
+                <w:b/>
+                <w:bCs/>
+                <w:sz w:val="18"/>
+                <w:szCs w:val="18"/>
+              </w:rPr>
+              <w:t>__</w:t>
+            </w:r>
+          </w:p>
+          <w:p>
+            <w:pPr>
+              <w:widowControl w:val="0"/>
+              <w:spacing w:line="240" w:lineRule="auto"/>
+              <w:rPr>
+                <w:b/>
+                <w:bCs/>
+                <w:sz w:val="18"/>
+                <w:szCs w:val="18"/>
+              </w:rPr>
+            </w:pPr>
+            <w:proofErr w:type="gramStart"/>
+            <w:r>
+              <w:rPr>
+                <w:b/>
+                <w:bCs/>
+                <w:sz w:val="18"/>
+                <w:szCs w:val="18"/>
+              </w:rPr>
+              <w:t>Bar:_</w:t>
+            </w:r>
+            <w:proofErr w:type="gramEnd"/>
+            <w:r>
+              <w:rPr>
+                <w:b/>
+                <w:bCs/>
+                <w:sz w:val="18"/>
+                <w:szCs w:val="18"/>
+              </w:rPr>
+              <w:t>__</w:t>
+            </w:r>
+          </w:p>
+          <w:p>
+            <w:pPr>
+              <w:widowControl w:val="0"/>
+              <w:spacing w:line="240" w:lineRule="auto"/>
+              <w:rPr>
+                <w:b/>
+                <w:bCs/>
+                <w:sz w:val="18"/>
+                <w:szCs w:val="18"/>
+              </w:rPr>
+            </w:pPr>
+            <w:r>
+              <w:rPr>
+                <w:b/>
+                <w:bCs/>
+                <w:sz w:val="18"/>
+                <w:szCs w:val="18"/>
+              </w:rPr>
+              <w:t>Limpet__</w:t>
+            </w:r>
+          </w:p>
+          <w:p>
+            <w:pPr>
+              <w:widowControl w:val="0"/>
+              <w:spacing w:line="240" w:lineRule="auto"/>
+              <w:rPr>
+                <w:sz w:val="18"/>
+                <w:szCs w:val="18"/>
+              </w:rPr>
+            </w:pPr>
+            <w:proofErr w:type="gramStart"/>
+            <w:r>
+              <w:rPr>
+                <w:sz w:val="18"/>
+                <w:szCs w:val="18"/>
+              </w:rPr>
+              <w:t>Bould:</w:t>
             </w:r>
             <w:r>
               <w:rPr>
@@ -4728,7 +5028,96 @@
             <w:pPr>
               <w:widowControl w:val="0"/>
               <w:spacing w:line="240" w:lineRule="auto"/>
-            </w:pPr>
+              <w:rPr>
+                <w:sz w:val="18"/>
+                <w:szCs w:val="18"/>
+              </w:rPr>
+            </w:pPr>
+            <w:proofErr w:type="gramStart"/>
+            <w:r>
+              <w:rPr>
+                <w:sz w:val="18"/>
+                <w:szCs w:val="18"/>
+              </w:rPr>
+              <w:t>Cobb:</w:t>
+            </w:r>
+            <w:r>
+              <w:rPr>
+                <w:sz w:val="18"/>
+                <w:szCs w:val="18"/>
+              </w:rPr>
+              <w:t>_</w:t>
+            </w:r>
+            <w:proofErr w:type="gramEnd"/>
+            <w:r>
+              <w:rPr>
+                <w:sz w:val="18"/>
+                <w:szCs w:val="18"/>
+              </w:rPr>
+              <w:t>___</w:t>
+            </w:r>
+          </w:p>
+          <w:p>
+            <w:pPr>
+              <w:widowControl w:val="0"/>
+              <w:spacing w:line="240" w:lineRule="auto"/>
+              <w:rPr>
+                <w:sz w:val="18"/>
+                <w:szCs w:val="18"/>
+              </w:rPr>
+            </w:pPr>
+            <w:proofErr w:type="gramStart"/>
+            <w:r>
+              <w:rPr>
+                <w:sz w:val="18"/>
+                <w:szCs w:val="18"/>
+              </w:rPr>
+              <w:t>Sand:</w:t>
+            </w:r>
+            <w:r>
+              <w:rPr>
+                <w:sz w:val="18"/>
+                <w:szCs w:val="18"/>
+              </w:rPr>
+              <w:t>_</w:t>
+            </w:r>
+            <w:proofErr w:type="gramEnd"/>
+            <w:r>
+              <w:rPr>
+                <w:sz w:val="18"/>
+                <w:szCs w:val="18"/>
+              </w:rPr>
+              <w:t>___</w:t>
+            </w:r>
+          </w:p>
+          <w:p>
+            <w:pPr>
+              <w:widowControl w:val="0"/>
+              <w:spacing w:line="240" w:lineRule="auto"/>
+            </w:pPr>
+            <w:proofErr w:type="gramStart"/>
+            <w:r>
+              <w:rPr>
+                <w:sz w:val="18"/>
+                <w:szCs w:val="18"/>
+              </w:rPr>
+              <w:t>Water:</w:t>
+            </w:r>
+            <w:r>
+              <w:rPr>
+                <w:sz w:val="18"/>
+                <w:szCs w:val="18"/>
+              </w:rPr>
+              <w:t>_</w:t>
+            </w:r>
+            <w:proofErr w:type="gramEnd"/>
+            <w:r>
+              <w:rPr>
+                <w:sz w:val="18"/>
+                <w:szCs w:val="18"/>
+              </w:rPr>
+              <w:t>__</w:t>
+            </w:r>
           </w:p>
         </w:tc>
         <w:tc>
@@ -4896,13 +5285,17 @@
               <w:widowControl w:val="0"/>
               <w:spacing w:line="240" w:lineRule="auto"/>
               <w:rPr>
-                <w:sz w:val="18"/>
-                <w:szCs w:val="18"/>
-              </w:rPr>
-            </w:pPr>
-            <w:proofErr w:type="gramStart"/>
-            <w:r>
-              <w:rPr>
+                <w:b/>
+                <w:bCs/>
+                <w:sz w:val="18"/>
+                <w:szCs w:val="18"/>
+              </w:rPr>
+            </w:pPr>
+            <w:proofErr w:type="gramStart"/>
+            <w:r>
+              <w:rPr>
+                <w:b/>
+                <w:bCs/>
                 <w:sz w:val="18"/>
                 <w:szCs w:val="18"/>
               </w:rPr>
@@ -4911,24 +5304,30 @@
             <w:proofErr w:type="gramEnd"/>
             <w:r>
               <w:rPr>
-                <w:sz w:val="18"/>
-                <w:szCs w:val="18"/>
-              </w:rPr>
-              <w:t>__</w:t>
-            </w:r>
-          </w:p>
-          <w:p>
-            <w:pPr>
-              <w:widowControl w:val="0"/>
-              <w:spacing w:line="240" w:lineRule="auto"/>
-              <w:rPr>
-                <w:sz w:val="18"/>
-                <w:szCs w:val="18"/>
-              </w:rPr>
-            </w:pPr>
-            <w:proofErr w:type="gramStart"/>
-            <w:r>
-              <w:rPr>
+                <w:b/>
+                <w:bCs/>
+                <w:sz w:val="18"/>
+                <w:szCs w:val="18"/>
+              </w:rPr>
+              <w:t>__</w:t>
+            </w:r>
+          </w:p>
+          <w:p>
+            <w:pPr>
+              <w:widowControl w:val="0"/>
+              <w:spacing w:line="240" w:lineRule="auto"/>
+              <w:rPr>
+                <w:b/>
+                <w:bCs/>
+                <w:sz w:val="18"/>
+                <w:szCs w:val="18"/>
+              </w:rPr>
+            </w:pPr>
+            <w:proofErr w:type="gramStart"/>
+            <w:r>
+              <w:rPr>
+                <w:b/>
+                <w:bCs/>
                 <w:sz w:val="18"/>
                 <w:szCs w:val="18"/>
               </w:rPr>
@@ -4937,21 +5336,34 @@
             <w:proofErr w:type="gramEnd"/>
             <w:r>
               <w:rPr>
-                <w:sz w:val="18"/>
-                <w:szCs w:val="18"/>
-              </w:rPr>
-              <w:t>__</w:t>
-            </w:r>
-          </w:p>
-          <w:p>
-            <w:pPr>
-              <w:widowControl w:val="0"/>
-              <w:spacing w:line="240" w:lineRule="auto"/>
-              <w:rPr>
-                <w:sz w:val="18"/>
-                <w:szCs w:val="18"/>
-              </w:rPr>
-            </w:pPr>
+                <w:b/>
+                <w:bCs/>
+                <w:sz w:val="18"/>
+                <w:szCs w:val="18"/>
+              </w:rPr>
+              <w:t>__</w:t>
+            </w:r>
+          </w:p>
+          <w:p>
+            <w:pPr>
+              <w:widowControl w:val="0"/>
+              <w:spacing w:line="240" w:lineRule="auto"/>
+              <w:rPr>
+                <w:b/>
+                <w:bCs/>
+                <w:sz w:val="18"/>
+                <w:szCs w:val="18"/>
+              </w:rPr>
+            </w:pPr>
+            <w:r>
+              <w:rPr>
+                <w:b/>
+                <w:bCs/>
+                <w:sz w:val="18"/>
+                <w:szCs w:val="18"/>
+              </w:rPr>
+              <w:t>Limpet__</w:t>
+            </w:r>
           </w:p>
           <w:p>
             <w:pPr>
@@ -5236,13 +5648,17 @@
               <w:widowControl w:val="0"/>
               <w:spacing w:line="240" w:lineRule="auto"/>
               <w:rPr>
-                <w:sz w:val="18"/>
-                <w:szCs w:val="18"/>
-              </w:rPr>
-            </w:pPr>
-            <w:proofErr w:type="gramStart"/>
-            <w:r>
-              <w:rPr>
+                <w:b/>
+                <w:bCs/>
+                <w:sz w:val="18"/>
+                <w:szCs w:val="18"/>
+              </w:rPr>
+            </w:pPr>
+            <w:proofErr w:type="gramStart"/>
+            <w:r>
+              <w:rPr>
+                <w:b/>
+                <w:bCs/>
                 <w:sz w:val="18"/>
                 <w:szCs w:val="18"/>
               </w:rPr>
@@ -5251,24 +5667,30 @@
             <w:proofErr w:type="gramEnd"/>
             <w:r>
               <w:rPr>
-                <w:sz w:val="18"/>
-                <w:szCs w:val="18"/>
-              </w:rPr>
-              <w:t>__</w:t>
-            </w:r>
-          </w:p>
-          <w:p>
-            <w:pPr>
-              <w:widowControl w:val="0"/>
-              <w:spacing w:line="240" w:lineRule="auto"/>
-              <w:rPr>
-                <w:sz w:val="18"/>
-                <w:szCs w:val="18"/>
-              </w:rPr>
-            </w:pPr>
-            <w:proofErr w:type="gramStart"/>
-            <w:r>
-              <w:rPr>
+                <w:b/>
+                <w:bCs/>
+                <w:sz w:val="18"/>
+                <w:szCs w:val="18"/>
+              </w:rPr>
+              <w:t>__</w:t>
+            </w:r>
+          </w:p>
+          <w:p>
+            <w:pPr>
+              <w:widowControl w:val="0"/>
+              <w:spacing w:line="240" w:lineRule="auto"/>
+              <w:rPr>
+                <w:b/>
+                <w:bCs/>
+                <w:sz w:val="18"/>
+                <w:szCs w:val="18"/>
+              </w:rPr>
+            </w:pPr>
+            <w:proofErr w:type="gramStart"/>
+            <w:r>
+              <w:rPr>
+                <w:b/>
+                <w:bCs/>
                 <w:sz w:val="18"/>
                 <w:szCs w:val="18"/>
               </w:rPr>
@@ -5277,17 +5699,42 @@
             <w:proofErr w:type="gramEnd"/>
             <w:r>
               <w:rPr>
-                <w:sz w:val="18"/>
-                <w:szCs w:val="18"/>
-              </w:rPr>
-              <w:t>__</w:t>
-            </w:r>
-          </w:p>
-          <w:p>
-            <w:pPr>
-              <w:widowControl w:val="0"/>
-              <w:spacing w:line="240" w:lineRule="auto"/>
-              <w:rPr>
+                <w:b/>
+                <w:bCs/>
+                <w:sz w:val="18"/>
+                <w:szCs w:val="18"/>
+              </w:rPr>
+              <w:t>__</w:t>
+            </w:r>
+          </w:p>
+          <w:p>
+            <w:pPr>
+              <w:widowControl w:val="0"/>
+              <w:spacing w:line="240" w:lineRule="auto"/>
+              <w:rPr>
+                <w:b/>
+                <w:bCs/>
+                <w:sz w:val="18"/>
+                <w:szCs w:val="18"/>
+              </w:rPr>
+            </w:pPr>
+            <w:r>
+              <w:rPr>
+                <w:b/>
+                <w:bCs/>
+                <w:sz w:val="18"/>
+                <w:szCs w:val="18"/>
+              </w:rPr>
+              <w:t>Limpet__</w:t>
+            </w:r>
+          </w:p>
+          <w:p>
+            <w:pPr>
+              <w:widowControl w:val="0"/>
+              <w:spacing w:line="240" w:lineRule="auto"/>
+              <w:rPr>
+                <w:b/>
+                <w:bCs/>
                 <w:sz w:val="18"/>
                 <w:szCs w:val="18"/>
               </w:rPr>
@@ -5730,13 +6177,17 @@
               <w:widowControl w:val="0"/>
               <w:spacing w:line="240" w:lineRule="auto"/>
               <w:rPr>
-                <w:sz w:val="18"/>
-                <w:szCs w:val="18"/>
-              </w:rPr>
-            </w:pPr>
-            <w:proofErr w:type="gramStart"/>
-            <w:r>
-              <w:rPr>
+                <w:b/>
+                <w:bCs/>
+                <w:sz w:val="18"/>
+                <w:szCs w:val="18"/>
+              </w:rPr>
+            </w:pPr>
+            <w:proofErr w:type="gramStart"/>
+            <w:r>
+              <w:rPr>
+                <w:b/>
+                <w:bCs/>
                 <w:sz w:val="18"/>
                 <w:szCs w:val="18"/>
               </w:rPr>
@@ -5745,24 +6196,30 @@
             <w:proofErr w:type="gramEnd"/>
             <w:r>
               <w:rPr>
-                <w:sz w:val="18"/>
-                <w:szCs w:val="18"/>
-              </w:rPr>
-              <w:t>__</w:t>
-            </w:r>
-          </w:p>
-          <w:p>
-            <w:pPr>
-              <w:widowControl w:val="0"/>
-              <w:spacing w:line="240" w:lineRule="auto"/>
-              <w:rPr>
-                <w:sz w:val="18"/>
-                <w:szCs w:val="18"/>
-              </w:rPr>
-            </w:pPr>
-            <w:proofErr w:type="gramStart"/>
-            <w:r>
-              <w:rPr>
+                <w:b/>
+                <w:bCs/>
+                <w:sz w:val="18"/>
+                <w:szCs w:val="18"/>
+              </w:rPr>
+              <w:t>__</w:t>
+            </w:r>
+          </w:p>
+          <w:p>
+            <w:pPr>
+              <w:widowControl w:val="0"/>
+              <w:spacing w:line="240" w:lineRule="auto"/>
+              <w:rPr>
+                <w:b/>
+                <w:bCs/>
+                <w:sz w:val="18"/>
+                <w:szCs w:val="18"/>
+              </w:rPr>
+            </w:pPr>
+            <w:proofErr w:type="gramStart"/>
+            <w:r>
+              <w:rPr>
+                <w:b/>
+                <w:bCs/>
                 <w:sz w:val="18"/>
                 <w:szCs w:val="18"/>
               </w:rPr>
@@ -5771,17 +6228,42 @@
             <w:proofErr w:type="gramEnd"/>
             <w:r>
               <w:rPr>
-                <w:sz w:val="18"/>
-                <w:szCs w:val="18"/>
-              </w:rPr>
-              <w:t>__</w:t>
-            </w:r>
-          </w:p>
-          <w:p>
-            <w:pPr>
-              <w:widowControl w:val="0"/>
-              <w:spacing w:line="240" w:lineRule="auto"/>
-              <w:rPr>
+                <w:b/>
+                <w:bCs/>
+                <w:sz w:val="18"/>
+                <w:szCs w:val="18"/>
+              </w:rPr>
+              <w:t>__</w:t>
+            </w:r>
+          </w:p>
+          <w:p>
+            <w:pPr>
+              <w:widowControl w:val="0"/>
+              <w:spacing w:line="240" w:lineRule="auto"/>
+              <w:rPr>
+                <w:b/>
+                <w:bCs/>
+                <w:sz w:val="18"/>
+                <w:szCs w:val="18"/>
+              </w:rPr>
+            </w:pPr>
+            <w:r>
+              <w:rPr>
+                <w:b/>
+                <w:bCs/>
+                <w:sz w:val="18"/>
+                <w:szCs w:val="18"/>
+              </w:rPr>
+              <w:t>Limpet__</w:t>
+            </w:r>
+          </w:p>
+          <w:p>
+            <w:pPr>
+              <w:widowControl w:val="0"/>
+              <w:spacing w:line="240" w:lineRule="auto"/>
+              <w:rPr>
+                <w:b/>
+                <w:bCs/>
                 <w:sz w:val="18"/>
                 <w:szCs w:val="18"/>
               </w:rPr>
@@ -6075,13 +6557,17 @@
               <w:widowControl w:val="0"/>
               <w:spacing w:line="240" w:lineRule="auto"/>
               <w:rPr>
-                <w:sz w:val="18"/>
-                <w:szCs w:val="18"/>
-              </w:rPr>
-            </w:pPr>
-            <w:proofErr w:type="gramStart"/>
-            <w:r>
-              <w:rPr>
+                <w:b/>
+                <w:bCs/>
+                <w:sz w:val="18"/>
+                <w:szCs w:val="18"/>
+              </w:rPr>
+            </w:pPr>
+            <w:proofErr w:type="gramStart"/>
+            <w:r>
+              <w:rPr>
+                <w:b/>
+                <w:bCs/>
                 <w:sz w:val="18"/>
                 <w:szCs w:val="18"/>
               </w:rPr>
@@ -6090,24 +6576,30 @@
             <w:proofErr w:type="gramEnd"/>
             <w:r>
               <w:rPr>
-                <w:sz w:val="18"/>
-                <w:szCs w:val="18"/>
-              </w:rPr>
-              <w:t>__</w:t>
-            </w:r>
-          </w:p>
-          <w:p>
-            <w:pPr>
-              <w:widowControl w:val="0"/>
-              <w:spacing w:line="240" w:lineRule="auto"/>
-              <w:rPr>
-                <w:sz w:val="18"/>
-                <w:szCs w:val="18"/>
-              </w:rPr>
-            </w:pPr>
-            <w:proofErr w:type="gramStart"/>
-            <w:r>
-              <w:rPr>
+                <w:b/>
+                <w:bCs/>
+                <w:sz w:val="18"/>
+                <w:szCs w:val="18"/>
+              </w:rPr>
+              <w:t>__</w:t>
+            </w:r>
+          </w:p>
+          <w:p>
+            <w:pPr>
+              <w:widowControl w:val="0"/>
+              <w:spacing w:line="240" w:lineRule="auto"/>
+              <w:rPr>
+                <w:b/>
+                <w:bCs/>
+                <w:sz w:val="18"/>
+                <w:szCs w:val="18"/>
+              </w:rPr>
+            </w:pPr>
+            <w:proofErr w:type="gramStart"/>
+            <w:r>
+              <w:rPr>
+                <w:b/>
+                <w:bCs/>
                 <w:sz w:val="18"/>
                 <w:szCs w:val="18"/>
               </w:rPr>
@@ -6116,17 +6608,42 @@
             <w:proofErr w:type="gramEnd"/>
             <w:r>
               <w:rPr>
-                <w:sz w:val="18"/>
-                <w:szCs w:val="18"/>
-              </w:rPr>
-              <w:t>__</w:t>
-            </w:r>
-          </w:p>
-          <w:p>
-            <w:pPr>
-              <w:widowControl w:val="0"/>
-              <w:spacing w:line="240" w:lineRule="auto"/>
-              <w:rPr>
+                <w:b/>
+                <w:bCs/>
+                <w:sz w:val="18"/>
+                <w:szCs w:val="18"/>
+              </w:rPr>
+              <w:t>__</w:t>
+            </w:r>
+          </w:p>
+          <w:p>
+            <w:pPr>
+              <w:widowControl w:val="0"/>
+              <w:spacing w:line="240" w:lineRule="auto"/>
+              <w:rPr>
+                <w:b/>
+                <w:bCs/>
+                <w:sz w:val="18"/>
+                <w:szCs w:val="18"/>
+              </w:rPr>
+            </w:pPr>
+            <w:r>
+              <w:rPr>
+                <w:b/>
+                <w:bCs/>
+                <w:sz w:val="18"/>
+                <w:szCs w:val="18"/>
+              </w:rPr>
+              <w:t>Limpet__</w:t>
+            </w:r>
+          </w:p>
+          <w:p>
+            <w:pPr>
+              <w:widowControl w:val="0"/>
+              <w:spacing w:line="240" w:lineRule="auto"/>
+              <w:rPr>
+                <w:b/>
+                <w:bCs/>
                 <w:sz w:val="18"/>
                 <w:szCs w:val="18"/>
               </w:rPr>
@@ -6460,13 +6977,17 @@
               <w:widowControl w:val="0"/>
               <w:spacing w:line="240" w:lineRule="auto"/>
               <w:rPr>
-                <w:sz w:val="18"/>
-                <w:szCs w:val="18"/>
-              </w:rPr>
-            </w:pPr>
-            <w:proofErr w:type="gramStart"/>
-            <w:r>
-              <w:rPr>
+                <w:b/>
+                <w:bCs/>
+                <w:sz w:val="18"/>
+                <w:szCs w:val="18"/>
+              </w:rPr>
+            </w:pPr>
+            <w:proofErr w:type="gramStart"/>
+            <w:r>
+              <w:rPr>
+                <w:b/>
+                <w:bCs/>
                 <w:sz w:val="18"/>
                 <w:szCs w:val="18"/>
               </w:rPr>
@@ -6475,24 +6996,30 @@
             <w:proofErr w:type="gramEnd"/>
             <w:r>
               <w:rPr>
-                <w:sz w:val="18"/>
-                <w:szCs w:val="18"/>
-              </w:rPr>
-              <w:t>__</w:t>
-            </w:r>
-          </w:p>
-          <w:p>
-            <w:pPr>
-              <w:widowControl w:val="0"/>
-              <w:spacing w:line="240" w:lineRule="auto"/>
-              <w:rPr>
-                <w:sz w:val="18"/>
-                <w:szCs w:val="18"/>
-              </w:rPr>
-            </w:pPr>
-            <w:proofErr w:type="gramStart"/>
-            <w:r>
-              <w:rPr>
+                <w:b/>
+                <w:bCs/>
+                <w:sz w:val="18"/>
+                <w:szCs w:val="18"/>
+              </w:rPr>
+              <w:t>__</w:t>
+            </w:r>
+          </w:p>
+          <w:p>
+            <w:pPr>
+              <w:widowControl w:val="0"/>
+              <w:spacing w:line="240" w:lineRule="auto"/>
+              <w:rPr>
+                <w:b/>
+                <w:bCs/>
+                <w:sz w:val="18"/>
+                <w:szCs w:val="18"/>
+              </w:rPr>
+            </w:pPr>
+            <w:proofErr w:type="gramStart"/>
+            <w:r>
+              <w:rPr>
+                <w:b/>
+                <w:bCs/>
                 <w:sz w:val="18"/>
                 <w:szCs w:val="18"/>
               </w:rPr>
@@ -6501,17 +7028,42 @@
             <w:proofErr w:type="gramEnd"/>
             <w:r>
               <w:rPr>
-                <w:sz w:val="18"/>
-                <w:szCs w:val="18"/>
-              </w:rPr>
-              <w:t>__</w:t>
-            </w:r>
-          </w:p>
-          <w:p>
-            <w:pPr>
-              <w:widowControl w:val="0"/>
-              <w:spacing w:line="240" w:lineRule="auto"/>
-              <w:rPr>
+                <w:b/>
+                <w:bCs/>
+                <w:sz w:val="18"/>
+                <w:szCs w:val="18"/>
+              </w:rPr>
+              <w:t>__</w:t>
+            </w:r>
+          </w:p>
+          <w:p>
+            <w:pPr>
+              <w:widowControl w:val="0"/>
+              <w:spacing w:line="240" w:lineRule="auto"/>
+              <w:rPr>
+                <w:b/>
+                <w:bCs/>
+                <w:sz w:val="18"/>
+                <w:szCs w:val="18"/>
+              </w:rPr>
+            </w:pPr>
+            <w:r>
+              <w:rPr>
+                <w:b/>
+                <w:bCs/>
+                <w:sz w:val="18"/>
+                <w:szCs w:val="18"/>
+              </w:rPr>
+              <w:t>Limpet__</w:t>
+            </w:r>
+          </w:p>
+          <w:p>
+            <w:pPr>
+              <w:widowControl w:val="0"/>
+              <w:spacing w:line="240" w:lineRule="auto"/>
+              <w:rPr>
+                <w:b/>
+                <w:bCs/>
                 <w:sz w:val="18"/>
                 <w:szCs w:val="18"/>
               </w:rPr>
@@ -6846,13 +7398,17 @@
               <w:widowControl w:val="0"/>
               <w:spacing w:line="240" w:lineRule="auto"/>
               <w:rPr>
-                <w:sz w:val="18"/>
-                <w:szCs w:val="18"/>
-              </w:rPr>
-            </w:pPr>
-            <w:proofErr w:type="gramStart"/>
-            <w:r>
-              <w:rPr>
+                <w:b/>
+                <w:bCs/>
+                <w:sz w:val="18"/>
+                <w:szCs w:val="18"/>
+              </w:rPr>
+            </w:pPr>
+            <w:proofErr w:type="gramStart"/>
+            <w:r>
+              <w:rPr>
+                <w:b/>
+                <w:bCs/>
                 <w:sz w:val="18"/>
                 <w:szCs w:val="18"/>
               </w:rPr>
@@ -6861,24 +7417,30 @@
             <w:proofErr w:type="gramEnd"/>
             <w:r>
               <w:rPr>
-                <w:sz w:val="18"/>
-                <w:szCs w:val="18"/>
-              </w:rPr>
-              <w:t>__</w:t>
-            </w:r>
-          </w:p>
-          <w:p>
-            <w:pPr>
-              <w:widowControl w:val="0"/>
-              <w:spacing w:line="240" w:lineRule="auto"/>
-              <w:rPr>
-                <w:sz w:val="18"/>
-                <w:szCs w:val="18"/>
-              </w:rPr>
-            </w:pPr>
-            <w:proofErr w:type="gramStart"/>
-            <w:r>
-              <w:rPr>
+                <w:b/>
+                <w:bCs/>
+                <w:sz w:val="18"/>
+                <w:szCs w:val="18"/>
+              </w:rPr>
+              <w:t>__</w:t>
+            </w:r>
+          </w:p>
+          <w:p>
+            <w:pPr>
+              <w:widowControl w:val="0"/>
+              <w:spacing w:line="240" w:lineRule="auto"/>
+              <w:rPr>
+                <w:b/>
+                <w:bCs/>
+                <w:sz w:val="18"/>
+                <w:szCs w:val="18"/>
+              </w:rPr>
+            </w:pPr>
+            <w:proofErr w:type="gramStart"/>
+            <w:r>
+              <w:rPr>
+                <w:b/>
+                <w:bCs/>
                 <w:sz w:val="18"/>
                 <w:szCs w:val="18"/>
               </w:rPr>
@@ -6887,17 +7449,42 @@
             <w:proofErr w:type="gramEnd"/>
             <w:r>
               <w:rPr>
-                <w:sz w:val="18"/>
-                <w:szCs w:val="18"/>
-              </w:rPr>
-              <w:t>__</w:t>
-            </w:r>
-          </w:p>
-          <w:p>
-            <w:pPr>
-              <w:widowControl w:val="0"/>
-              <w:spacing w:line="240" w:lineRule="auto"/>
-              <w:rPr>
+                <w:b/>
+                <w:bCs/>
+                <w:sz w:val="18"/>
+                <w:szCs w:val="18"/>
+              </w:rPr>
+              <w:t>__</w:t>
+            </w:r>
+          </w:p>
+          <w:p>
+            <w:pPr>
+              <w:widowControl w:val="0"/>
+              <w:spacing w:line="240" w:lineRule="auto"/>
+              <w:rPr>
+                <w:b/>
+                <w:bCs/>
+                <w:sz w:val="18"/>
+                <w:szCs w:val="18"/>
+              </w:rPr>
+            </w:pPr>
+            <w:r>
+              <w:rPr>
+                <w:b/>
+                <w:bCs/>
+                <w:sz w:val="18"/>
+                <w:szCs w:val="18"/>
+              </w:rPr>
+              <w:t>Limpet__</w:t>
+            </w:r>
+          </w:p>
+          <w:p>
+            <w:pPr>
+              <w:widowControl w:val="0"/>
+              <w:spacing w:line="240" w:lineRule="auto"/>
+              <w:rPr>
+                <w:b/>
+                <w:bCs/>
                 <w:sz w:val="18"/>
                 <w:szCs w:val="18"/>
               </w:rPr>
@@ -7226,13 +7813,17 @@
               <w:widowControl w:val="0"/>
               <w:spacing w:line="240" w:lineRule="auto"/>
               <w:rPr>
-                <w:sz w:val="18"/>
-                <w:szCs w:val="18"/>
-              </w:rPr>
-            </w:pPr>
-            <w:proofErr w:type="gramStart"/>
-            <w:r>
-              <w:rPr>
+                <w:b/>
+                <w:bCs/>
+                <w:sz w:val="18"/>
+                <w:szCs w:val="18"/>
+              </w:rPr>
+            </w:pPr>
+            <w:proofErr w:type="gramStart"/>
+            <w:r>
+              <w:rPr>
+                <w:b/>
+                <w:bCs/>
                 <w:sz w:val="18"/>
                 <w:szCs w:val="18"/>
               </w:rPr>
@@ -7241,24 +7832,30 @@
             <w:proofErr w:type="gramEnd"/>
             <w:r>
               <w:rPr>
-                <w:sz w:val="18"/>
-                <w:szCs w:val="18"/>
-              </w:rPr>
-              <w:t>__</w:t>
-            </w:r>
-          </w:p>
-          <w:p>
-            <w:pPr>
-              <w:widowControl w:val="0"/>
-              <w:spacing w:line="240" w:lineRule="auto"/>
-              <w:rPr>
-                <w:sz w:val="18"/>
-                <w:szCs w:val="18"/>
-              </w:rPr>
-            </w:pPr>
-            <w:proofErr w:type="gramStart"/>
-            <w:r>
-              <w:rPr>
+                <w:b/>
+                <w:bCs/>
+                <w:sz w:val="18"/>
+                <w:szCs w:val="18"/>
+              </w:rPr>
+              <w:t>__</w:t>
+            </w:r>
+          </w:p>
+          <w:p>
+            <w:pPr>
+              <w:widowControl w:val="0"/>
+              <w:spacing w:line="240" w:lineRule="auto"/>
+              <w:rPr>
+                <w:b/>
+                <w:bCs/>
+                <w:sz w:val="18"/>
+                <w:szCs w:val="18"/>
+              </w:rPr>
+            </w:pPr>
+            <w:proofErr w:type="gramStart"/>
+            <w:r>
+              <w:rPr>
+                <w:b/>
+                <w:bCs/>
                 <w:sz w:val="18"/>
                 <w:szCs w:val="18"/>
               </w:rPr>
@@ -7267,17 +7864,42 @@
             <w:proofErr w:type="gramEnd"/>
             <w:r>
               <w:rPr>
-                <w:sz w:val="18"/>
-                <w:szCs w:val="18"/>
-              </w:rPr>
-              <w:t>__</w:t>
-            </w:r>
-          </w:p>
-          <w:p>
-            <w:pPr>
-              <w:widowControl w:val="0"/>
-              <w:spacing w:line="240" w:lineRule="auto"/>
-              <w:rPr>
+                <w:b/>
+                <w:bCs/>
+                <w:sz w:val="18"/>
+                <w:szCs w:val="18"/>
+              </w:rPr>
+              <w:t>__</w:t>
+            </w:r>
+          </w:p>
+          <w:p>
+            <w:pPr>
+              <w:widowControl w:val="0"/>
+              <w:spacing w:line="240" w:lineRule="auto"/>
+              <w:rPr>
+                <w:b/>
+                <w:bCs/>
+                <w:sz w:val="18"/>
+                <w:szCs w:val="18"/>
+              </w:rPr>
+            </w:pPr>
+            <w:r>
+              <w:rPr>
+                <w:b/>
+                <w:bCs/>
+                <w:sz w:val="18"/>
+                <w:szCs w:val="18"/>
+              </w:rPr>
+              <w:t>Limpet__</w:t>
+            </w:r>
+          </w:p>
+          <w:p>
+            <w:pPr>
+              <w:widowControl w:val="0"/>
+              <w:spacing w:line="240" w:lineRule="auto"/>
+              <w:rPr>
+                <w:b/>
+                <w:bCs/>
                 <w:sz w:val="18"/>
                 <w:szCs w:val="18"/>
               </w:rPr>
@@ -7646,13 +8268,19 @@
       <w:rPr>
         <w:lang w:val="en-CA"/>
       </w:rPr>
-      <w:t xml:space="preserve">                     </w:t>
+      <w:t xml:space="preserve">                     DATE:   </w:t>
     </w:r>
     <w:r>
       <w:rPr>
         <w:lang w:val="en-CA"/>
       </w:rPr>
-      <w:t xml:space="preserve">DATE:                                                         </w:t>
+      <w:t>2024-09-16</w:t>
+    </w:r>
+    <w:r>
+      <w:rPr>
+        <w:lang w:val="en-CA"/>
+      </w:rPr>
+      <w:t xml:space="preserve">                                                      </w:t>
     </w:r>
     <w:r>
       <w:rPr>
@@ -8062,7 +8690,7 @@
   <w:style w:type="paragraph" w:default="1" w:styleId="Normal">
     <w:name w:val="Normal"/>
     <w:qFormat/>
-    <w:rsid w:val="00943B7D"/>
+    <w:rsid w:val="0090625D"/>
   </w:style>
   <w:style w:type="paragraph" w:styleId="Heading1">
     <w:name w:val="heading 1"/>

</xml_diff>

<commit_message>
functional form test and nov transects
</commit_message>
<xml_diff>
--- a/GIAW transect data sheet draft.docx
+++ b/GIAW transect data sheet draft.docx
@@ -8,12 +8,12 @@
         <w:tblW w:w="10575" w:type="dxa"/>
         <w:jc w:val="center"/>
         <w:tblBorders>
-          <w:top w:val="single" w:sz="8" w:space="0" w:color="000000" w:themeColor="text1"/>
-          <w:left w:val="single" w:sz="8" w:space="0" w:color="000000" w:themeColor="text1"/>
-          <w:bottom w:val="single" w:sz="8" w:space="0" w:color="000000" w:themeColor="text1"/>
-          <w:right w:val="single" w:sz="8" w:space="0" w:color="000000" w:themeColor="text1"/>
-          <w:insideH w:val="single" w:sz="8" w:space="0" w:color="000000" w:themeColor="text1"/>
-          <w:insideV w:val="single" w:sz="8" w:space="0" w:color="000000" w:themeColor="text1"/>
+          <w:top w:val="single" w:color="000000" w:themeColor="text1" w:sz="8" w:space="0"/>
+          <w:left w:val="single" w:color="000000" w:themeColor="text1" w:sz="8" w:space="0"/>
+          <w:bottom w:val="single" w:color="000000" w:themeColor="text1" w:sz="8" w:space="0"/>
+          <w:right w:val="single" w:color="000000" w:themeColor="text1" w:sz="8" w:space="0"/>
+          <w:insideH w:val="single" w:color="000000" w:themeColor="text1" w:sz="8" w:space="0"/>
+          <w:insideV w:val="single" w:color="000000" w:themeColor="text1" w:sz="8" w:space="0"/>
         </w:tblBorders>
         <w:tblLayout w:type="fixed"/>
         <w:tblLook w:val="0600" w:firstRow="0" w:lastRow="0" w:firstColumn="0" w:lastColumn="0" w:noHBand="1" w:noVBand="1"/>
@@ -8233,7 +8233,7 @@
           <w:tcPr>
             <w:tcW w:w="557" w:type="dxa"/>
             <w:tcBorders>
-              <w:bottom w:val="single" w:sz="8" w:space="0" w:color="000000" w:themeColor="text1"/>
+              <w:bottom w:val="single" w:color="000000" w:themeColor="text1" w:sz="8" w:space="0"/>
             </w:tcBorders>
             <w:shd w:val="clear" w:color="auto" w:fill="auto"/>
             <w:tcMar>
@@ -8260,7 +8260,7 @@
           <w:tcPr>
             <w:tcW w:w="1185" w:type="dxa"/>
             <w:tcBorders>
-              <w:bottom w:val="single" w:sz="8" w:space="0" w:color="000000" w:themeColor="text1"/>
+              <w:bottom w:val="single" w:color="000000" w:themeColor="text1" w:sz="8" w:space="0"/>
             </w:tcBorders>
             <w:shd w:val="clear" w:color="auto" w:fill="auto"/>
             <w:tcMar>
@@ -8520,7 +8520,7 @@
           <w:tcPr>
             <w:tcW w:w="3268" w:type="dxa"/>
             <w:tcBorders>
-              <w:bottom w:val="single" w:sz="8" w:space="0" w:color="000000" w:themeColor="text1"/>
+              <w:bottom w:val="single" w:color="000000" w:themeColor="text1" w:sz="8" w:space="0"/>
             </w:tcBorders>
             <w:shd w:val="clear" w:color="auto" w:fill="auto"/>
             <w:tcMar>
@@ -8731,7 +8731,7 @@
           <w:tcPr>
             <w:tcW w:w="506" w:type="dxa"/>
             <w:tcBorders>
-              <w:bottom w:val="single" w:sz="8" w:space="0" w:color="000000" w:themeColor="text1"/>
+              <w:bottom w:val="single" w:color="000000" w:themeColor="text1" w:sz="8" w:space="0"/>
             </w:tcBorders>
             <w:tcMar>
               <w:top w:w="100" w:type="dxa"/>
@@ -8757,7 +8757,7 @@
           <w:tcPr>
             <w:tcW w:w="1189" w:type="dxa"/>
             <w:tcBorders>
-              <w:bottom w:val="single" w:sz="8" w:space="0" w:color="000000" w:themeColor="text1"/>
+              <w:bottom w:val="single" w:color="000000" w:themeColor="text1" w:sz="8" w:space="0"/>
             </w:tcBorders>
             <w:tcMar>
               <w:top w:w="100" w:type="dxa"/>
@@ -9015,7 +9015,7 @@
           <w:tcPr>
             <w:tcW w:w="3300" w:type="dxa"/>
             <w:tcBorders>
-              <w:bottom w:val="single" w:sz="8" w:space="0" w:color="000000" w:themeColor="text1"/>
+              <w:bottom w:val="single" w:color="000000" w:themeColor="text1" w:sz="8" w:space="0"/>
             </w:tcBorders>
             <w:tcMar>
               <w:top w:w="100" w:type="dxa"/>
@@ -9218,7 +9218,7 @@
           <w:tcPr>
             <w:tcW w:w="557" w:type="dxa"/>
             <w:tcBorders>
-              <w:bottom w:val="single" w:sz="8" w:space="0" w:color="000000" w:themeColor="text1"/>
+              <w:bottom w:val="single" w:color="000000" w:themeColor="text1" w:sz="8" w:space="0"/>
             </w:tcBorders>
             <w:shd w:val="clear" w:color="auto" w:fill="auto"/>
             <w:tcMar>
@@ -9238,7 +9238,7 @@
           <w:tcPr>
             <w:tcW w:w="1185" w:type="dxa"/>
             <w:tcBorders>
-              <w:bottom w:val="single" w:sz="8" w:space="0" w:color="000000" w:themeColor="text1"/>
+              <w:bottom w:val="single" w:color="000000" w:themeColor="text1" w:sz="8" w:space="0"/>
             </w:tcBorders>
             <w:shd w:val="clear" w:color="auto" w:fill="auto"/>
             <w:tcMar>
@@ -9498,7 +9498,7 @@
           <w:tcPr>
             <w:tcW w:w="3268" w:type="dxa"/>
             <w:tcBorders>
-              <w:bottom w:val="single" w:sz="8" w:space="0" w:color="000000" w:themeColor="text1"/>
+              <w:bottom w:val="single" w:color="000000" w:themeColor="text1" w:sz="8" w:space="0"/>
             </w:tcBorders>
             <w:shd w:val="clear" w:color="auto" w:fill="auto"/>
             <w:tcMar>
@@ -9709,7 +9709,7 @@
           <w:tcPr>
             <w:tcW w:w="506" w:type="dxa"/>
             <w:tcBorders>
-              <w:bottom w:val="single" w:sz="8" w:space="0" w:color="000000" w:themeColor="text1"/>
+              <w:bottom w:val="single" w:color="000000" w:themeColor="text1" w:sz="8" w:space="0"/>
             </w:tcBorders>
             <w:tcMar>
               <w:top w:w="100" w:type="dxa"/>
@@ -9740,7 +9740,7 @@
           <w:tcPr>
             <w:tcW w:w="1189" w:type="dxa"/>
             <w:tcBorders>
-              <w:bottom w:val="single" w:sz="8" w:space="0" w:color="000000" w:themeColor="text1"/>
+              <w:bottom w:val="single" w:color="000000" w:themeColor="text1" w:sz="8" w:space="0"/>
             </w:tcBorders>
             <w:tcMar>
               <w:top w:w="100" w:type="dxa"/>
@@ -9998,7 +9998,7 @@
           <w:tcPr>
             <w:tcW w:w="3300" w:type="dxa"/>
             <w:tcBorders>
-              <w:bottom w:val="single" w:sz="8" w:space="0" w:color="000000" w:themeColor="text1"/>
+              <w:bottom w:val="single" w:color="000000" w:themeColor="text1" w:sz="8" w:space="0"/>
             </w:tcBorders>
             <w:tcMar>
               <w:top w:w="100" w:type="dxa"/>
@@ -10201,7 +10201,7 @@
           <w:tcPr>
             <w:tcW w:w="557" w:type="dxa"/>
             <w:tcBorders>
-              <w:bottom w:val="single" w:sz="8" w:space="0" w:color="000000" w:themeColor="text1"/>
+              <w:bottom w:val="single" w:color="000000" w:themeColor="text1" w:sz="8" w:space="0"/>
             </w:tcBorders>
             <w:shd w:val="clear" w:color="auto" w:fill="auto"/>
             <w:tcMar>
@@ -10224,7 +10224,7 @@
           <w:tcPr>
             <w:tcW w:w="1185" w:type="dxa"/>
             <w:tcBorders>
-              <w:bottom w:val="single" w:sz="8" w:space="0" w:color="000000" w:themeColor="text1"/>
+              <w:bottom w:val="single" w:color="000000" w:themeColor="text1" w:sz="8" w:space="0"/>
             </w:tcBorders>
             <w:shd w:val="clear" w:color="auto" w:fill="auto"/>
             <w:tcMar>
@@ -10484,7 +10484,7 @@
           <w:tcPr>
             <w:tcW w:w="3268" w:type="dxa"/>
             <w:tcBorders>
-              <w:bottom w:val="single" w:sz="8" w:space="0" w:color="000000" w:themeColor="text1"/>
+              <w:bottom w:val="single" w:color="000000" w:themeColor="text1" w:sz="8" w:space="0"/>
             </w:tcBorders>
             <w:shd w:val="clear" w:color="auto" w:fill="auto"/>
             <w:tcMar>
@@ -10695,7 +10695,7 @@
           <w:tcPr>
             <w:tcW w:w="506" w:type="dxa"/>
             <w:tcBorders>
-              <w:bottom w:val="single" w:sz="8" w:space="0" w:color="000000" w:themeColor="text1"/>
+              <w:bottom w:val="single" w:color="000000" w:themeColor="text1" w:sz="8" w:space="0"/>
             </w:tcBorders>
             <w:tcMar>
               <w:top w:w="100" w:type="dxa"/>
@@ -10726,7 +10726,7 @@
           <w:tcPr>
             <w:tcW w:w="1189" w:type="dxa"/>
             <w:tcBorders>
-              <w:bottom w:val="single" w:sz="8" w:space="0" w:color="000000" w:themeColor="text1"/>
+              <w:bottom w:val="single" w:color="000000" w:themeColor="text1" w:sz="8" w:space="0"/>
             </w:tcBorders>
             <w:tcMar>
               <w:top w:w="100" w:type="dxa"/>
@@ -10984,7 +10984,7 @@
           <w:tcPr>
             <w:tcW w:w="3300" w:type="dxa"/>
             <w:tcBorders>
-              <w:bottom w:val="single" w:sz="8" w:space="0" w:color="000000" w:themeColor="text1"/>
+              <w:bottom w:val="single" w:color="000000" w:themeColor="text1" w:sz="8" w:space="0"/>
             </w:tcBorders>
             <w:tcMar>
               <w:top w:w="100" w:type="dxa"/>
@@ -11185,7 +11185,7 @@
     <w:sectPr>
       <w:headerReference w:type="default" r:id="rId6"/>
       <w:footerReference w:type="default" r:id="rId7"/>
-      <w:pgSz w:w="12240" w:h="15840"/>
+      <w:pgSz w:w="12240" w:h="15840" w:orient="portrait"/>
       <w:pgMar w:top="720" w:right="720" w:bottom="720" w:left="720" w:header="720" w:footer="720" w:gutter="0"/>
       <w:pgNumType w:start="1"/>
       <w:cols w:space="720"/>
@@ -11317,7 +11317,19 @@
       <w:rPr>
         <w:lang w:val="en-CA"/>
       </w:rPr>
-      <w:t xml:space="preserve">Transect ID:                                                    DATE:2024-10-18                                                                                                                                                     </w:t>
+      <w:t>Transect ID:                                                    DATE:2024-1</w:t>
+    </w:r>
+    <w:r>
+      <w:rPr>
+        <w:lang w:val="en-CA"/>
+      </w:rPr>
+      <w:t>1-16</w:t>
+    </w:r>
+    <w:r>
+      <w:rPr>
+        <w:lang w:val="en-CA"/>
+      </w:rPr>
+      <w:t xml:space="preserve">                                                                                                                                                     </w:t>
     </w:r>
   </w:p>
 </w:hdr>
@@ -11328,7 +11340,7 @@
   <w:docDefaults>
     <w:rPrDefault>
       <w:rPr>
-        <w:rFonts w:ascii="Arial" w:eastAsia="Arial" w:hAnsi="Arial" w:cs="Arial"/>
+        <w:rFonts w:ascii="Arial" w:hAnsi="Arial" w:eastAsia="Arial" w:cs="Arial"/>
         <w:sz w:val="22"/>
         <w:szCs w:val="22"/>
         <w:lang w:val="en" w:eastAsia="ja-JP" w:bidi="ar-SA"/>
@@ -11343,14 +11355,14 @@
   <w:latentStyles w:defLockedState="0" w:defUIPriority="99" w:defSemiHidden="0" w:defUnhideWhenUsed="0" w:defQFormat="0" w:count="376">
     <w:lsdException w:name="Normal" w:uiPriority="0" w:qFormat="1"/>
     <w:lsdException w:name="heading 1" w:uiPriority="9" w:qFormat="1"/>
-    <w:lsdException w:name="heading 2" w:semiHidden="1" w:uiPriority="9" w:unhideWhenUsed="1" w:qFormat="1"/>
-    <w:lsdException w:name="heading 3" w:semiHidden="1" w:uiPriority="9" w:unhideWhenUsed="1" w:qFormat="1"/>
-    <w:lsdException w:name="heading 4" w:semiHidden="1" w:uiPriority="9" w:unhideWhenUsed="1" w:qFormat="1"/>
-    <w:lsdException w:name="heading 5" w:semiHidden="1" w:uiPriority="9" w:unhideWhenUsed="1" w:qFormat="1"/>
-    <w:lsdException w:name="heading 6" w:semiHidden="1" w:uiPriority="9" w:unhideWhenUsed="1" w:qFormat="1"/>
-    <w:lsdException w:name="heading 7" w:semiHidden="1" w:uiPriority="9" w:unhideWhenUsed="1" w:qFormat="1"/>
-    <w:lsdException w:name="heading 8" w:semiHidden="1" w:uiPriority="9" w:unhideWhenUsed="1" w:qFormat="1"/>
-    <w:lsdException w:name="heading 9" w:semiHidden="1" w:uiPriority="9" w:unhideWhenUsed="1" w:qFormat="1"/>
+    <w:lsdException w:name="heading 2" w:uiPriority="9" w:semiHidden="1" w:unhideWhenUsed="1" w:qFormat="1"/>
+    <w:lsdException w:name="heading 3" w:uiPriority="9" w:semiHidden="1" w:unhideWhenUsed="1" w:qFormat="1"/>
+    <w:lsdException w:name="heading 4" w:uiPriority="9" w:semiHidden="1" w:unhideWhenUsed="1" w:qFormat="1"/>
+    <w:lsdException w:name="heading 5" w:uiPriority="9" w:semiHidden="1" w:unhideWhenUsed="1" w:qFormat="1"/>
+    <w:lsdException w:name="heading 6" w:uiPriority="9" w:semiHidden="1" w:unhideWhenUsed="1" w:qFormat="1"/>
+    <w:lsdException w:name="heading 7" w:uiPriority="9" w:semiHidden="1" w:unhideWhenUsed="1" w:qFormat="1"/>
+    <w:lsdException w:name="heading 8" w:uiPriority="9" w:semiHidden="1" w:unhideWhenUsed="1" w:qFormat="1"/>
+    <w:lsdException w:name="heading 9" w:uiPriority="9" w:semiHidden="1" w:unhideWhenUsed="1" w:qFormat="1"/>
     <w:lsdException w:name="index 1" w:semiHidden="1" w:unhideWhenUsed="1"/>
     <w:lsdException w:name="index 2" w:semiHidden="1" w:unhideWhenUsed="1"/>
     <w:lsdException w:name="index 3" w:semiHidden="1" w:unhideWhenUsed="1"/>
@@ -11360,22 +11372,22 @@
     <w:lsdException w:name="index 7" w:semiHidden="1" w:unhideWhenUsed="1"/>
     <w:lsdException w:name="index 8" w:semiHidden="1" w:unhideWhenUsed="1"/>
     <w:lsdException w:name="index 9" w:semiHidden="1" w:unhideWhenUsed="1"/>
-    <w:lsdException w:name="toc 1" w:semiHidden="1" w:uiPriority="39" w:unhideWhenUsed="1"/>
-    <w:lsdException w:name="toc 2" w:semiHidden="1" w:uiPriority="39" w:unhideWhenUsed="1"/>
-    <w:lsdException w:name="toc 3" w:semiHidden="1" w:uiPriority="39" w:unhideWhenUsed="1"/>
-    <w:lsdException w:name="toc 4" w:semiHidden="1" w:uiPriority="39" w:unhideWhenUsed="1"/>
-    <w:lsdException w:name="toc 5" w:semiHidden="1" w:uiPriority="39" w:unhideWhenUsed="1"/>
-    <w:lsdException w:name="toc 6" w:semiHidden="1" w:uiPriority="39" w:unhideWhenUsed="1"/>
-    <w:lsdException w:name="toc 7" w:semiHidden="1" w:uiPriority="39" w:unhideWhenUsed="1"/>
-    <w:lsdException w:name="toc 8" w:semiHidden="1" w:uiPriority="39" w:unhideWhenUsed="1"/>
-    <w:lsdException w:name="toc 9" w:semiHidden="1" w:uiPriority="39" w:unhideWhenUsed="1"/>
+    <w:lsdException w:name="toc 1" w:uiPriority="39" w:semiHidden="1" w:unhideWhenUsed="1"/>
+    <w:lsdException w:name="toc 2" w:uiPriority="39" w:semiHidden="1" w:unhideWhenUsed="1"/>
+    <w:lsdException w:name="toc 3" w:uiPriority="39" w:semiHidden="1" w:unhideWhenUsed="1"/>
+    <w:lsdException w:name="toc 4" w:uiPriority="39" w:semiHidden="1" w:unhideWhenUsed="1"/>
+    <w:lsdException w:name="toc 5" w:uiPriority="39" w:semiHidden="1" w:unhideWhenUsed="1"/>
+    <w:lsdException w:name="toc 6" w:uiPriority="39" w:semiHidden="1" w:unhideWhenUsed="1"/>
+    <w:lsdException w:name="toc 7" w:uiPriority="39" w:semiHidden="1" w:unhideWhenUsed="1"/>
+    <w:lsdException w:name="toc 8" w:uiPriority="39" w:semiHidden="1" w:unhideWhenUsed="1"/>
+    <w:lsdException w:name="toc 9" w:uiPriority="39" w:semiHidden="1" w:unhideWhenUsed="1"/>
     <w:lsdException w:name="Normal Indent" w:semiHidden="1" w:unhideWhenUsed="1"/>
     <w:lsdException w:name="footnote text" w:semiHidden="1" w:unhideWhenUsed="1"/>
     <w:lsdException w:name="annotation text" w:semiHidden="1" w:unhideWhenUsed="1"/>
     <w:lsdException w:name="header" w:semiHidden="1" w:unhideWhenUsed="1"/>
     <w:lsdException w:name="footer" w:semiHidden="1" w:unhideWhenUsed="1"/>
     <w:lsdException w:name="index heading" w:semiHidden="1" w:unhideWhenUsed="1"/>
-    <w:lsdException w:name="caption" w:semiHidden="1" w:uiPriority="35" w:unhideWhenUsed="1" w:qFormat="1"/>
+    <w:lsdException w:name="caption" w:uiPriority="35" w:semiHidden="1" w:unhideWhenUsed="1" w:qFormat="1"/>
     <w:lsdException w:name="table of figures" w:semiHidden="1" w:unhideWhenUsed="1"/>
     <w:lsdException w:name="envelope address" w:semiHidden="1" w:unhideWhenUsed="1"/>
     <w:lsdException w:name="envelope return" w:semiHidden="1" w:unhideWhenUsed="1"/>
@@ -11406,7 +11418,7 @@
     <w:lsdException w:name="Title" w:uiPriority="10" w:qFormat="1"/>
     <w:lsdException w:name="Closing" w:semiHidden="1" w:unhideWhenUsed="1"/>
     <w:lsdException w:name="Signature" w:semiHidden="1" w:unhideWhenUsed="1"/>
-    <w:lsdException w:name="Default Paragraph Font" w:semiHidden="1" w:uiPriority="1" w:unhideWhenUsed="1"/>
+    <w:lsdException w:name="Default Paragraph Font" w:uiPriority="1" w:semiHidden="1" w:unhideWhenUsed="1"/>
     <w:lsdException w:name="Body Text" w:semiHidden="1" w:unhideWhenUsed="1"/>
     <w:lsdException w:name="Body Text Indent" w:semiHidden="1" w:unhideWhenUsed="1"/>
     <w:lsdException w:name="List Continue" w:semiHidden="1" w:unhideWhenUsed="1"/>
@@ -11606,8 +11618,8 @@
     <w:lsdException w:name="Subtle Reference" w:uiPriority="31" w:qFormat="1"/>
     <w:lsdException w:name="Intense Reference" w:uiPriority="32" w:qFormat="1"/>
     <w:lsdException w:name="Book Title" w:uiPriority="33" w:qFormat="1"/>
-    <w:lsdException w:name="Bibliography" w:semiHidden="1" w:uiPriority="37" w:unhideWhenUsed="1"/>
-    <w:lsdException w:name="TOC Heading" w:semiHidden="1" w:uiPriority="39" w:unhideWhenUsed="1" w:qFormat="1"/>
+    <w:lsdException w:name="Bibliography" w:uiPriority="37" w:semiHidden="1" w:unhideWhenUsed="1"/>
+    <w:lsdException w:name="TOC Heading" w:uiPriority="39" w:semiHidden="1" w:unhideWhenUsed="1" w:qFormat="1"/>
     <w:lsdException w:name="Plain Table 1" w:uiPriority="41"/>
     <w:lsdException w:name="Plain Table 2" w:uiPriority="42"/>
     <w:lsdException w:name="Plain Table 3" w:uiPriority="43"/>
@@ -11718,7 +11730,7 @@
     <w:lsdException w:name="Unresolved Mention" w:semiHidden="1" w:unhideWhenUsed="1"/>
     <w:lsdException w:name="Smart Link" w:semiHidden="1" w:unhideWhenUsed="1"/>
   </w:latentStyles>
-  <w:style w:type="paragraph" w:default="1" w:styleId="Normal">
+  <w:style w:type="paragraph" w:styleId="Normal" w:default="1">
     <w:name w:val="Normal"/>
     <w:qFormat/>
     <w:rsid w:val="0090625D"/>
@@ -11836,13 +11848,13 @@
       <w:color w:val="666666"/>
     </w:rPr>
   </w:style>
-  <w:style w:type="character" w:default="1" w:styleId="DefaultParagraphFont">
+  <w:style w:type="character" w:styleId="DefaultParagraphFont" w:default="1">
     <w:name w:val="Default Paragraph Font"/>
     <w:uiPriority w:val="1"/>
     <w:semiHidden/>
     <w:unhideWhenUsed/>
   </w:style>
-  <w:style w:type="table" w:default="1" w:styleId="TableNormal">
+  <w:style w:type="table" w:styleId="TableNormal" w:default="1">
     <w:name w:val="Normal Table"/>
     <w:uiPriority w:val="99"/>
     <w:semiHidden/>
@@ -11857,7 +11869,7 @@
       </w:tblCellMar>
     </w:tblPr>
   </w:style>
-  <w:style w:type="numbering" w:default="1" w:styleId="NoList">
+  <w:style w:type="numbering" w:styleId="NoList" w:default="1">
     <w:name w:val="No List"/>
     <w:uiPriority w:val="99"/>
     <w:semiHidden/>
@@ -11896,7 +11908,7 @@
       <w:szCs w:val="30"/>
     </w:rPr>
   </w:style>
-  <w:style w:type="table" w:customStyle="1" w:styleId="a">
+  <w:style w:type="table" w:styleId="a" w:customStyle="1">
     <w:basedOn w:val="TableNormal"/>
     <w:tblPr>
       <w:tblStyleRowBandSize w:val="1"/>
@@ -11909,7 +11921,7 @@
       </w:tblCellMar>
     </w:tblPr>
   </w:style>
-  <w:style w:type="table" w:customStyle="1" w:styleId="a0">
+  <w:style w:type="table" w:styleId="a0" w:customStyle="1">
     <w:basedOn w:val="TableNormal"/>
     <w:tblPr>
       <w:tblStyleRowBandSize w:val="1"/>
@@ -11937,7 +11949,7 @@
       <w:spacing w:line="240" w:lineRule="auto"/>
     </w:pPr>
   </w:style>
-  <w:style w:type="character" w:customStyle="1" w:styleId="HeaderChar">
+  <w:style w:type="character" w:styleId="HeaderChar" w:customStyle="1">
     <w:name w:val="Header Char"/>
     <w:basedOn w:val="DefaultParagraphFont"/>
     <w:link w:val="Header"/>
@@ -11959,7 +11971,7 @@
       <w:spacing w:line="240" w:lineRule="auto"/>
     </w:pPr>
   </w:style>
-  <w:style w:type="character" w:customStyle="1" w:styleId="FooterChar">
+  <w:style w:type="character" w:styleId="FooterChar" w:customStyle="1">
     <w:name w:val="Footer Char"/>
     <w:basedOn w:val="DefaultParagraphFont"/>
     <w:link w:val="Footer"/>
@@ -11976,12 +11988,12 @@
     </w:pPr>
     <w:tblPr>
       <w:tblBorders>
-        <w:top w:val="single" w:sz="4" w:space="0" w:color="000000" w:themeColor="text1"/>
-        <w:left w:val="single" w:sz="4" w:space="0" w:color="000000" w:themeColor="text1"/>
-        <w:bottom w:val="single" w:sz="4" w:space="0" w:color="000000" w:themeColor="text1"/>
-        <w:right w:val="single" w:sz="4" w:space="0" w:color="000000" w:themeColor="text1"/>
-        <w:insideH w:val="single" w:sz="4" w:space="0" w:color="000000" w:themeColor="text1"/>
-        <w:insideV w:val="single" w:sz="4" w:space="0" w:color="000000" w:themeColor="text1"/>
+        <w:top w:val="single" w:color="000000" w:themeColor="text1" w:sz="4" w:space="0"/>
+        <w:left w:val="single" w:color="000000" w:themeColor="text1" w:sz="4" w:space="0"/>
+        <w:bottom w:val="single" w:color="000000" w:themeColor="text1" w:sz="4" w:space="0"/>
+        <w:right w:val="single" w:color="000000" w:themeColor="text1" w:sz="4" w:space="0"/>
+        <w:insideH w:val="single" w:color="000000" w:themeColor="text1" w:sz="4" w:space="0"/>
+        <w:insideV w:val="single" w:color="000000" w:themeColor="text1" w:sz="4" w:space="0"/>
       </w:tblBorders>
     </w:tblPr>
   </w:style>

</xml_diff>